<commit_message>
merged milestones, updated my own
Signed-off-by: LivingValkyrie <deadwynn@gmail.com>
</commit_message>
<xml_diff>
--- a/TDD-Final project.docx
+++ b/TDD-Final project.docx
@@ -1,6 +1,6 @@
 
 <file path=word/document.xml><?xml version="1.0" encoding="utf-8"?>
-<w:document xmlns:wpc="http://schemas.microsoft.com/office/word/2010/wordprocessingCanvas" xmlns:cx="http://schemas.microsoft.com/office/drawing/2014/chartex" xmlns:cx1="http://schemas.microsoft.com/office/drawing/2015/9/8/chartex" xmlns:mc="http://schemas.openxmlformats.org/markup-compatibility/2006" xmlns:o="urn:schemas-microsoft-com:office:office" xmlns:r="http://schemas.openxmlformats.org/officeDocument/2006/relationships" xmlns:m="http://schemas.openxmlformats.org/officeDocument/2006/math" xmlns:v="urn:schemas-microsoft-com:vml" xmlns:wp14="http://schemas.microsoft.com/office/word/2010/wordprocessingDrawing" xmlns:wp="http://schemas.openxmlformats.org/drawingml/2006/wordprocessingDrawing" xmlns:w10="urn:schemas-microsoft-com:office:word" xmlns:w="http://schemas.openxmlformats.org/wordprocessingml/2006/main" xmlns:w14="http://schemas.microsoft.com/office/word/2010/wordml" xmlns:w15="http://schemas.microsoft.com/office/word/2012/wordml" xmlns:w16se="http://schemas.microsoft.com/office/word/2015/wordml/symex" xmlns:wpg="http://schemas.microsoft.com/office/word/2010/wordprocessingGroup" xmlns:wpi="http://schemas.microsoft.com/office/word/2010/wordprocessingInk" xmlns:wne="http://schemas.microsoft.com/office/word/2006/wordml" xmlns:wps="http://schemas.microsoft.com/office/word/2010/wordprocessingShape" mc:Ignorable="w14 w15 w16se wp14">
+<w:document xmlns:wpc="http://schemas.microsoft.com/office/word/2010/wordprocessingCanvas" xmlns:cx="http://schemas.microsoft.com/office/drawing/2014/chartex" xmlns:cx1="http://schemas.microsoft.com/office/drawing/2015/9/8/chartex" xmlns:cx2="http://schemas.microsoft.com/office/drawing/2015/10/21/chartex" xmlns:mc="http://schemas.openxmlformats.org/markup-compatibility/2006" xmlns:o="urn:schemas-microsoft-com:office:office" xmlns:r="http://schemas.openxmlformats.org/officeDocument/2006/relationships" xmlns:m="http://schemas.openxmlformats.org/officeDocument/2006/math" xmlns:v="urn:schemas-microsoft-com:vml" xmlns:wp14="http://schemas.microsoft.com/office/word/2010/wordprocessingDrawing" xmlns:wp="http://schemas.openxmlformats.org/drawingml/2006/wordprocessingDrawing" xmlns:w10="urn:schemas-microsoft-com:office:word" xmlns:w="http://schemas.openxmlformats.org/wordprocessingml/2006/main" xmlns:w14="http://schemas.microsoft.com/office/word/2010/wordml" xmlns:w15="http://schemas.microsoft.com/office/word/2012/wordml" xmlns:w16se="http://schemas.microsoft.com/office/word/2015/wordml/symex" xmlns:wpg="http://schemas.microsoft.com/office/word/2010/wordprocessingGroup" xmlns:wpi="http://schemas.microsoft.com/office/word/2010/wordprocessingInk" xmlns:wne="http://schemas.microsoft.com/office/word/2006/wordml" xmlns:wps="http://schemas.microsoft.com/office/word/2010/wordprocessingShape" mc:Ignorable="w14 w15 w16se wp14">
   <w:body>
     <w:p>
       <w:pPr>
@@ -3841,6 +3841,104 @@
           </w:p>
         </w:tc>
       </w:tr>
+      <w:tr>
+        <w:trPr>
+          <w:trHeight w:val="1035"/>
+        </w:trPr>
+        <w:tc>
+          <w:tcPr>
+            <w:tcW w:w="3120" w:type="dxa"/>
+            <w:tcBorders>
+              <w:top w:val="single" w:sz="6" w:space="0" w:color="000000"/>
+              <w:left w:val="single" w:sz="6" w:space="0" w:color="000000"/>
+              <w:bottom w:val="single" w:sz="6" w:space="0" w:color="000000"/>
+              <w:right w:val="single" w:sz="6" w:space="0" w:color="000000"/>
+            </w:tcBorders>
+          </w:tcPr>
+          <w:p>
+            <w:pPr>
+              <w:rPr>
+                <w:rFonts w:ascii="Arial" w:hAnsi="Arial" w:cs="Arial"/>
+                <w:sz w:val="24"/>
+                <w:szCs w:val="24"/>
+              </w:rPr>
+            </w:pPr>
+            <w:r>
+              <w:rPr>
+                <w:rFonts w:ascii="Arial" w:hAnsi="Arial" w:cs="Arial"/>
+                <w:sz w:val="24"/>
+                <w:szCs w:val="24"/>
+              </w:rPr>
+              <w:t>Blender</w:t>
+            </w:r>
+          </w:p>
+        </w:tc>
+        <w:tc>
+          <w:tcPr>
+            <w:tcW w:w="3120" w:type="dxa"/>
+            <w:tcBorders>
+              <w:top w:val="single" w:sz="6" w:space="0" w:color="000000"/>
+              <w:left w:val="single" w:sz="6" w:space="0" w:color="000000"/>
+              <w:bottom w:val="single" w:sz="6" w:space="0" w:color="000000"/>
+              <w:right w:val="single" w:sz="6" w:space="0" w:color="000000"/>
+            </w:tcBorders>
+            <w:vAlign w:val="center"/>
+          </w:tcPr>
+          <w:p>
+            <w:pPr>
+              <w:rPr>
+                <w:rFonts w:ascii="Arial" w:hAnsi="Arial" w:cs="Arial"/>
+                <w:sz w:val="24"/>
+                <w:szCs w:val="24"/>
+              </w:rPr>
+            </w:pPr>
+            <w:r>
+              <w:rPr>
+                <w:rFonts w:ascii="Arial" w:hAnsi="Arial" w:cs="Arial"/>
+                <w:sz w:val="24"/>
+                <w:szCs w:val="24"/>
+              </w:rPr>
+              <w:t xml:space="preserve">Used to create </w:t>
+            </w:r>
+            <w:r>
+              <w:rPr>
+                <w:rFonts w:ascii="Arial" w:hAnsi="Arial" w:cs="Arial"/>
+                <w:sz w:val="24"/>
+                <w:szCs w:val="24"/>
+              </w:rPr>
+              <w:t>and edit 3D models and animations.</w:t>
+            </w:r>
+          </w:p>
+        </w:tc>
+        <w:tc>
+          <w:tcPr>
+            <w:tcW w:w="3120" w:type="dxa"/>
+            <w:tcBorders>
+              <w:top w:val="single" w:sz="6" w:space="0" w:color="000000"/>
+              <w:left w:val="single" w:sz="6" w:space="0" w:color="000000"/>
+              <w:bottom w:val="single" w:sz="6" w:space="0" w:color="000000"/>
+              <w:right w:val="single" w:sz="6" w:space="0" w:color="000000"/>
+            </w:tcBorders>
+          </w:tcPr>
+          <w:p>
+            <w:pPr>
+              <w:rPr>
+                <w:rFonts w:ascii="Arial" w:hAnsi="Arial" w:cs="Arial"/>
+                <w:sz w:val="24"/>
+                <w:szCs w:val="24"/>
+              </w:rPr>
+            </w:pPr>
+            <w:r>
+              <w:rPr>
+                <w:rFonts w:ascii="Arial" w:hAnsi="Arial" w:cs="Arial"/>
+                <w:sz w:val="24"/>
+                <w:szCs w:val="24"/>
+              </w:rPr>
+              <w:t>Free</w:t>
+            </w:r>
+          </w:p>
+        </w:tc>
+      </w:tr>
     </w:tbl>
     <w:p>
       <w:pPr>
@@ -4411,6 +4509,7 @@
                 <w:sz w:val="24"/>
                 <w:szCs w:val="24"/>
               </w:rPr>
+              <w:lastRenderedPageBreak/>
               <w:t xml:space="preserve">Unity3D  </w:t>
             </w:r>
           </w:p>
@@ -4526,7 +4625,6 @@
           <w:sz w:val="32"/>
           <w:szCs w:val="32"/>
         </w:rPr>
-        <w:lastRenderedPageBreak/>
         <w:t xml:space="preserve">Development Plan </w:t>
       </w:r>
     </w:p>
@@ -4667,8 +4765,6 @@
               </w:rPr>
               <w:t>4/7</w:t>
             </w:r>
-            <w:bookmarkStart w:id="0" w:name="_GoBack"/>
-            <w:bookmarkEnd w:id="0"/>
             <w:r>
               <w:rPr>
                 <w:rFonts w:ascii="Arial" w:hAnsi="Arial" w:cs="Arial"/>
@@ -4720,20 +4816,28 @@
             <w:tcBorders>
               <w:top w:val="single" w:sz="6" w:space="0" w:color="000000"/>
               <w:left w:val="single" w:sz="6" w:space="0" w:color="000000"/>
-              <w:bottom w:val="single" w:sz="6" w:space="0" w:color="000000"/>
-              <w:right w:val="single" w:sz="6" w:space="0" w:color="000000"/>
-            </w:tcBorders>
-            <w:vAlign w:val="center"/>
-          </w:tcPr>
-          <w:p>
-            <w:pPr>
-              <w:spacing w:line="259" w:lineRule="auto"/>
-              <w:rPr>
-                <w:rFonts w:ascii="Arial" w:hAnsi="Arial" w:cs="Arial"/>
-                <w:sz w:val="24"/>
-                <w:szCs w:val="24"/>
-              </w:rPr>
-            </w:pPr>
+              <w:bottom w:val="single" w:sz="4" w:space="0" w:color="auto"/>
+              <w:right w:val="single" w:sz="6" w:space="0" w:color="000000"/>
+            </w:tcBorders>
+            <w:vAlign w:val="center"/>
+          </w:tcPr>
+          <w:p>
+            <w:pPr>
+              <w:spacing w:line="259" w:lineRule="auto"/>
+              <w:rPr>
+                <w:rFonts w:ascii="Arial" w:hAnsi="Arial" w:cs="Arial"/>
+                <w:sz w:val="24"/>
+                <w:szCs w:val="24"/>
+              </w:rPr>
+            </w:pPr>
+            <w:r>
+              <w:rPr>
+                <w:rFonts w:ascii="Arial" w:hAnsi="Arial" w:cs="Arial"/>
+                <w:sz w:val="24"/>
+                <w:szCs w:val="24"/>
+              </w:rPr>
+              <w:t>4/21/16</w:t>
+            </w:r>
           </w:p>
         </w:tc>
         <w:tc>
@@ -4756,6 +4860,22 @@
                 <w:szCs w:val="24"/>
               </w:rPr>
             </w:pPr>
+            <w:r>
+              <w:rPr>
+                <w:rFonts w:ascii="Arial" w:hAnsi="Arial" w:cs="Arial"/>
+                <w:sz w:val="24"/>
+                <w:szCs w:val="24"/>
+              </w:rPr>
+              <w:t xml:space="preserve">2D </w:t>
+            </w:r>
+            <w:r>
+              <w:rPr>
+                <w:rFonts w:ascii="Arial" w:hAnsi="Arial" w:cs="Arial"/>
+                <w:sz w:val="24"/>
+                <w:szCs w:val="24"/>
+              </w:rPr>
+              <w:t>Smooth Camera Follow</w:t>
+            </w:r>
           </w:p>
         </w:tc>
       </w:tr>
@@ -4767,22 +4887,38 @@
           <w:tcPr>
             <w:tcW w:w="1950" w:type="dxa"/>
             <w:tcBorders>
-              <w:top w:val="single" w:sz="6" w:space="0" w:color="000000"/>
-              <w:left w:val="single" w:sz="6" w:space="0" w:color="000000"/>
-              <w:bottom w:val="single" w:sz="6" w:space="0" w:color="000000"/>
-              <w:right w:val="single" w:sz="6" w:space="0" w:color="000000"/>
-            </w:tcBorders>
-            <w:vAlign w:val="center"/>
-          </w:tcPr>
-          <w:p>
-            <w:pPr>
-              <w:spacing w:line="259" w:lineRule="auto"/>
-              <w:rPr>
-                <w:rFonts w:ascii="Arial" w:hAnsi="Arial" w:cs="Arial"/>
-                <w:sz w:val="24"/>
-                <w:szCs w:val="24"/>
-              </w:rPr>
-            </w:pPr>
+              <w:top w:val="single" w:sz="4" w:space="0" w:color="auto"/>
+              <w:left w:val="single" w:sz="6" w:space="0" w:color="000000"/>
+              <w:bottom w:val="single" w:sz="6" w:space="0" w:color="000000"/>
+              <w:right w:val="single" w:sz="6" w:space="0" w:color="000000"/>
+            </w:tcBorders>
+            <w:vAlign w:val="center"/>
+          </w:tcPr>
+          <w:p>
+            <w:pPr>
+              <w:spacing w:line="259" w:lineRule="auto"/>
+              <w:rPr>
+                <w:rFonts w:ascii="Arial" w:hAnsi="Arial" w:cs="Arial"/>
+                <w:sz w:val="24"/>
+                <w:szCs w:val="24"/>
+              </w:rPr>
+            </w:pPr>
+            <w:r>
+              <w:rPr>
+                <w:rFonts w:ascii="Arial" w:hAnsi="Arial" w:cs="Arial"/>
+                <w:sz w:val="24"/>
+                <w:szCs w:val="24"/>
+              </w:rPr>
+              <w:t>4/21</w:t>
+            </w:r>
+            <w:r>
+              <w:rPr>
+                <w:rFonts w:ascii="Arial" w:hAnsi="Arial" w:cs="Arial"/>
+                <w:sz w:val="24"/>
+                <w:szCs w:val="24"/>
+              </w:rPr>
+              <w:t>/16</w:t>
+            </w:r>
           </w:p>
         </w:tc>
         <w:tc>
@@ -4805,6 +4941,14 @@
                 <w:szCs w:val="24"/>
               </w:rPr>
             </w:pPr>
+            <w:r>
+              <w:rPr>
+                <w:rFonts w:ascii="Arial" w:hAnsi="Arial" w:cs="Arial"/>
+                <w:sz w:val="24"/>
+                <w:szCs w:val="24"/>
+              </w:rPr>
+              <w:t>Bullet shooting</w:t>
+            </w:r>
           </w:p>
         </w:tc>
       </w:tr>
@@ -4832,6 +4976,14 @@
                 <w:szCs w:val="24"/>
               </w:rPr>
             </w:pPr>
+            <w:r>
+              <w:rPr>
+                <w:rFonts w:ascii="Arial" w:hAnsi="Arial" w:cs="Arial"/>
+                <w:sz w:val="24"/>
+                <w:szCs w:val="24"/>
+              </w:rPr>
+              <w:t>5/5/16</w:t>
+            </w:r>
           </w:p>
         </w:tc>
         <w:tc>
@@ -4854,6 +5006,14 @@
                 <w:szCs w:val="24"/>
               </w:rPr>
             </w:pPr>
+            <w:r>
+              <w:rPr>
+                <w:rFonts w:ascii="Arial" w:hAnsi="Arial" w:cs="Arial"/>
+                <w:sz w:val="24"/>
+                <w:szCs w:val="24"/>
+              </w:rPr>
+              <w:t>Power Ups</w:t>
+            </w:r>
           </w:p>
         </w:tc>
       </w:tr>
@@ -5491,8 +5651,10 @@
                 <w:sz w:val="24"/>
                 <w:szCs w:val="24"/>
               </w:rPr>
-              <w:t>Logic breakdown</w:t>
-            </w:r>
+              <w:t>prepro</w:t>
+            </w:r>
+            <w:bookmarkStart w:id="0" w:name="_GoBack"/>
+            <w:bookmarkEnd w:id="0"/>
           </w:p>
         </w:tc>
       </w:tr>
@@ -6061,16 +6223,30 @@
         <w:t>- Mike</w:t>
       </w:r>
     </w:p>
+    <w:p>
+      <w:pPr>
+        <w:spacing w:after="21"/>
+        <w:rPr>
+          <w:rFonts w:ascii="Arial" w:hAnsi="Arial" w:cs="Arial"/>
+          <w:b/>
+          <w:szCs w:val="24"/>
+        </w:rPr>
+      </w:pPr>
+      <w:r>
+        <w:rPr>
+          <w:rFonts w:ascii="Arial" w:hAnsi="Arial" w:cs="Arial"/>
+          <w:sz w:val="24"/>
+          <w:szCs w:val="24"/>
+        </w:rPr>
+        <w:t xml:space="preserve"> </w:t>
+      </w:r>
+    </w:p>
     <w:tbl>
       <w:tblPr>
-        <w:tblStyle w:val="TableGrid"/>
         <w:tblW w:w="9360" w:type="dxa"/>
-        <w:tblInd w:w="8" w:type="dxa"/>
-        <w:tblCellMar>
-          <w:left w:w="113" w:type="dxa"/>
-          <w:right w:w="115" w:type="dxa"/>
-        </w:tblCellMar>
-        <w:tblLook w:val="04A0" w:firstRow="1" w:lastRow="0" w:firstColumn="1" w:lastColumn="0" w:noHBand="0" w:noVBand="1"/>
+        <w:tblInd w:w="-105" w:type="dxa"/>
+        <w:tblLayout w:type="fixed"/>
+        <w:tblLook w:val="0400" w:firstRow="0" w:lastRow="0" w:firstColumn="0" w:lastColumn="0" w:noHBand="0" w:noVBand="1"/>
       </w:tblPr>
       <w:tblGrid>
         <w:gridCol w:w="1950"/>
@@ -6078,7 +6254,7 @@
       </w:tblGrid>
       <w:tr>
         <w:trPr>
-          <w:trHeight w:val="495"/>
+          <w:trHeight w:val="480"/>
         </w:trPr>
         <w:tc>
           <w:tcPr>
@@ -6093,7 +6269,7 @@
           </w:tcPr>
           <w:p>
             <w:pPr>
-              <w:spacing w:line="259" w:lineRule="auto"/>
+              <w:spacing w:after="21"/>
               <w:rPr>
                 <w:rFonts w:ascii="Arial" w:hAnsi="Arial" w:cs="Arial"/>
                 <w:sz w:val="24"/>
@@ -6123,7 +6299,7 @@
           </w:tcPr>
           <w:p>
             <w:pPr>
-              <w:spacing w:line="259" w:lineRule="auto"/>
+              <w:spacing w:after="21"/>
               <w:rPr>
                 <w:rFonts w:ascii="Arial" w:hAnsi="Arial" w:cs="Arial"/>
                 <w:sz w:val="24"/>
@@ -6143,7 +6319,7 @@
       </w:tr>
       <w:tr>
         <w:trPr>
-          <w:trHeight w:val="495"/>
+          <w:trHeight w:val="480"/>
         </w:trPr>
         <w:tc>
           <w:tcPr>
@@ -6158,28 +6334,20 @@
           </w:tcPr>
           <w:p>
             <w:pPr>
-              <w:spacing w:line="259" w:lineRule="auto"/>
-              <w:rPr>
-                <w:rFonts w:ascii="Arial" w:hAnsi="Arial" w:cs="Arial"/>
-                <w:sz w:val="24"/>
-                <w:szCs w:val="24"/>
-              </w:rPr>
-            </w:pPr>
-            <w:r>
-              <w:rPr>
-                <w:rFonts w:ascii="Arial" w:hAnsi="Arial" w:cs="Arial"/>
-                <w:sz w:val="24"/>
-                <w:szCs w:val="24"/>
-              </w:rPr>
-              <w:t>4/7</w:t>
-            </w:r>
-            <w:r>
-              <w:rPr>
-                <w:rFonts w:ascii="Arial" w:hAnsi="Arial" w:cs="Arial"/>
-                <w:sz w:val="24"/>
-                <w:szCs w:val="24"/>
-              </w:rPr>
-              <w:t>/16</w:t>
+              <w:spacing w:after="21"/>
+              <w:rPr>
+                <w:rFonts w:ascii="Arial" w:hAnsi="Arial" w:cs="Arial"/>
+                <w:sz w:val="24"/>
+                <w:szCs w:val="24"/>
+              </w:rPr>
+            </w:pPr>
+            <w:r>
+              <w:rPr>
+                <w:rFonts w:ascii="Arial" w:hAnsi="Arial" w:cs="Arial"/>
+                <w:sz w:val="24"/>
+                <w:szCs w:val="24"/>
+              </w:rPr>
+              <w:t>4/7/16</w:t>
             </w:r>
           </w:p>
         </w:tc>
@@ -6196,27 +6364,27 @@
           </w:tcPr>
           <w:p>
             <w:pPr>
-              <w:spacing w:line="259" w:lineRule="auto"/>
-              <w:rPr>
-                <w:rFonts w:ascii="Arial" w:hAnsi="Arial" w:cs="Arial"/>
-                <w:sz w:val="24"/>
-                <w:szCs w:val="24"/>
-              </w:rPr>
-            </w:pPr>
-            <w:r>
-              <w:rPr>
-                <w:rFonts w:ascii="Arial" w:hAnsi="Arial" w:cs="Arial"/>
-                <w:sz w:val="24"/>
-                <w:szCs w:val="24"/>
-              </w:rPr>
-              <w:t>AI structure</w:t>
+              <w:spacing w:after="21"/>
+              <w:rPr>
+                <w:rFonts w:ascii="Arial" w:hAnsi="Arial" w:cs="Arial"/>
+                <w:sz w:val="24"/>
+                <w:szCs w:val="24"/>
+              </w:rPr>
+            </w:pPr>
+            <w:r>
+              <w:rPr>
+                <w:rFonts w:ascii="Arial" w:hAnsi="Arial" w:cs="Arial"/>
+                <w:sz w:val="24"/>
+                <w:szCs w:val="24"/>
+              </w:rPr>
+              <w:t>AI structure, AI framework started  in Unity</w:t>
             </w:r>
           </w:p>
         </w:tc>
       </w:tr>
       <w:tr>
         <w:trPr>
-          <w:trHeight w:val="495"/>
+          <w:trHeight w:val="480"/>
         </w:trPr>
         <w:tc>
           <w:tcPr>
@@ -6231,13 +6399,21 @@
           </w:tcPr>
           <w:p>
             <w:pPr>
-              <w:spacing w:line="259" w:lineRule="auto"/>
-              <w:rPr>
-                <w:rFonts w:ascii="Arial" w:hAnsi="Arial" w:cs="Arial"/>
-                <w:sz w:val="24"/>
-                <w:szCs w:val="24"/>
-              </w:rPr>
-            </w:pPr>
+              <w:spacing w:after="21"/>
+              <w:rPr>
+                <w:rFonts w:ascii="Arial" w:hAnsi="Arial" w:cs="Arial"/>
+                <w:sz w:val="24"/>
+                <w:szCs w:val="24"/>
+              </w:rPr>
+            </w:pPr>
+            <w:r>
+              <w:rPr>
+                <w:rFonts w:ascii="Arial" w:hAnsi="Arial" w:cs="Arial"/>
+                <w:sz w:val="24"/>
+                <w:szCs w:val="24"/>
+              </w:rPr>
+              <w:t>4/21/16</w:t>
+            </w:r>
           </w:p>
         </w:tc>
         <w:tc>
@@ -6253,19 +6429,27 @@
           </w:tcPr>
           <w:p>
             <w:pPr>
-              <w:spacing w:line="259" w:lineRule="auto"/>
-              <w:rPr>
-                <w:rFonts w:ascii="Arial" w:hAnsi="Arial" w:cs="Arial"/>
-                <w:sz w:val="24"/>
-                <w:szCs w:val="24"/>
-              </w:rPr>
-            </w:pPr>
+              <w:spacing w:after="21"/>
+              <w:rPr>
+                <w:rFonts w:ascii="Arial" w:hAnsi="Arial" w:cs="Arial"/>
+                <w:sz w:val="24"/>
+                <w:szCs w:val="24"/>
+              </w:rPr>
+            </w:pPr>
+            <w:r>
+              <w:rPr>
+                <w:rFonts w:ascii="Arial" w:hAnsi="Arial" w:cs="Arial"/>
+                <w:sz w:val="24"/>
+                <w:szCs w:val="24"/>
+              </w:rPr>
+              <w:t>AI framework coded and in Unity, Specific AI behavior started</w:t>
+            </w:r>
           </w:p>
         </w:tc>
       </w:tr>
       <w:tr>
         <w:trPr>
-          <w:trHeight w:val="495"/>
+          <w:trHeight w:val="480"/>
         </w:trPr>
         <w:tc>
           <w:tcPr>
@@ -6280,13 +6464,21 @@
           </w:tcPr>
           <w:p>
             <w:pPr>
-              <w:spacing w:line="259" w:lineRule="auto"/>
-              <w:rPr>
-                <w:rFonts w:ascii="Arial" w:hAnsi="Arial" w:cs="Arial"/>
-                <w:sz w:val="24"/>
-                <w:szCs w:val="24"/>
-              </w:rPr>
-            </w:pPr>
+              <w:spacing w:after="21"/>
+              <w:rPr>
+                <w:rFonts w:ascii="Arial" w:hAnsi="Arial" w:cs="Arial"/>
+                <w:sz w:val="24"/>
+                <w:szCs w:val="24"/>
+              </w:rPr>
+            </w:pPr>
+            <w:r>
+              <w:rPr>
+                <w:rFonts w:ascii="Arial" w:hAnsi="Arial" w:cs="Arial"/>
+                <w:sz w:val="24"/>
+                <w:szCs w:val="24"/>
+              </w:rPr>
+              <w:t>5/5/16</w:t>
+            </w:r>
           </w:p>
         </w:tc>
         <w:tc>
@@ -6302,19 +6494,27 @@
           </w:tcPr>
           <w:p>
             <w:pPr>
-              <w:spacing w:line="259" w:lineRule="auto"/>
-              <w:rPr>
-                <w:rFonts w:ascii="Arial" w:hAnsi="Arial" w:cs="Arial"/>
-                <w:sz w:val="24"/>
-                <w:szCs w:val="24"/>
-              </w:rPr>
-            </w:pPr>
+              <w:spacing w:after="21"/>
+              <w:rPr>
+                <w:rFonts w:ascii="Arial" w:hAnsi="Arial" w:cs="Arial"/>
+                <w:sz w:val="24"/>
+                <w:szCs w:val="24"/>
+              </w:rPr>
+            </w:pPr>
+            <w:r>
+              <w:rPr>
+                <w:rFonts w:ascii="Arial" w:hAnsi="Arial" w:cs="Arial"/>
+                <w:sz w:val="24"/>
+                <w:szCs w:val="24"/>
+              </w:rPr>
+              <w:t>2 of 5 specific AI behaviors complete, Start AI cleanup</w:t>
+            </w:r>
           </w:p>
         </w:tc>
       </w:tr>
       <w:tr>
         <w:trPr>
-          <w:trHeight w:val="495"/>
+          <w:trHeight w:val="480"/>
         </w:trPr>
         <w:tc>
           <w:tcPr>
@@ -6329,13 +6529,21 @@
           </w:tcPr>
           <w:p>
             <w:pPr>
-              <w:spacing w:line="259" w:lineRule="auto"/>
-              <w:rPr>
-                <w:rFonts w:ascii="Arial" w:hAnsi="Arial" w:cs="Arial"/>
-                <w:sz w:val="24"/>
-                <w:szCs w:val="24"/>
-              </w:rPr>
-            </w:pPr>
+              <w:spacing w:after="21"/>
+              <w:rPr>
+                <w:rFonts w:ascii="Arial" w:hAnsi="Arial" w:cs="Arial"/>
+                <w:sz w:val="24"/>
+                <w:szCs w:val="24"/>
+              </w:rPr>
+            </w:pPr>
+            <w:r>
+              <w:rPr>
+                <w:rFonts w:ascii="Arial" w:hAnsi="Arial" w:cs="Arial"/>
+                <w:sz w:val="24"/>
+                <w:szCs w:val="24"/>
+              </w:rPr>
+              <w:t>5/19/16</w:t>
+            </w:r>
           </w:p>
         </w:tc>
         <w:tc>
@@ -6351,19 +6559,27 @@
           </w:tcPr>
           <w:p>
             <w:pPr>
-              <w:spacing w:line="259" w:lineRule="auto"/>
-              <w:rPr>
-                <w:rFonts w:ascii="Arial" w:hAnsi="Arial" w:cs="Arial"/>
-                <w:sz w:val="24"/>
-                <w:szCs w:val="24"/>
-              </w:rPr>
-            </w:pPr>
+              <w:spacing w:after="21"/>
+              <w:rPr>
+                <w:rFonts w:ascii="Arial" w:hAnsi="Arial" w:cs="Arial"/>
+                <w:sz w:val="24"/>
+                <w:szCs w:val="24"/>
+              </w:rPr>
+            </w:pPr>
+            <w:r>
+              <w:rPr>
+                <w:rFonts w:ascii="Arial" w:hAnsi="Arial" w:cs="Arial"/>
+                <w:sz w:val="24"/>
+                <w:szCs w:val="24"/>
+              </w:rPr>
+              <w:t>3 of 5 specific AI behaviors complete, AI cleanup Finished</w:t>
+            </w:r>
           </w:p>
         </w:tc>
       </w:tr>
       <w:tr>
         <w:trPr>
-          <w:trHeight w:val="495"/>
+          <w:trHeight w:val="480"/>
         </w:trPr>
         <w:tc>
           <w:tcPr>
@@ -6378,6 +6594,7 @@
           </w:tcPr>
           <w:p>
             <w:pPr>
+              <w:spacing w:after="21"/>
               <w:rPr>
                 <w:rFonts w:ascii="Arial" w:hAnsi="Arial" w:cs="Arial"/>
                 <w:sz w:val="24"/>
@@ -6399,6 +6616,7 @@
           </w:tcPr>
           <w:p>
             <w:pPr>
+              <w:spacing w:after="21"/>
               <w:rPr>
                 <w:rFonts w:ascii="Arial" w:hAnsi="Arial" w:cs="Arial"/>
                 <w:sz w:val="24"/>
@@ -6410,7 +6628,7 @@
       </w:tr>
       <w:tr>
         <w:trPr>
-          <w:trHeight w:val="495"/>
+          <w:trHeight w:val="480"/>
         </w:trPr>
         <w:tc>
           <w:tcPr>
@@ -6425,6 +6643,7 @@
           </w:tcPr>
           <w:p>
             <w:pPr>
+              <w:spacing w:after="21"/>
               <w:rPr>
                 <w:rFonts w:ascii="Arial" w:hAnsi="Arial" w:cs="Arial"/>
                 <w:sz w:val="24"/>
@@ -6446,6 +6665,7 @@
           </w:tcPr>
           <w:p>
             <w:pPr>
+              <w:spacing w:after="21"/>
               <w:rPr>
                 <w:rFonts w:ascii="Arial" w:hAnsi="Arial" w:cs="Arial"/>
                 <w:sz w:val="24"/>
@@ -6457,7 +6677,7 @@
       </w:tr>
       <w:tr>
         <w:trPr>
-          <w:trHeight w:val="495"/>
+          <w:trHeight w:val="480"/>
         </w:trPr>
         <w:tc>
           <w:tcPr>
@@ -6472,6 +6692,7 @@
           </w:tcPr>
           <w:p>
             <w:pPr>
+              <w:spacing w:after="21"/>
               <w:rPr>
                 <w:rFonts w:ascii="Arial" w:hAnsi="Arial" w:cs="Arial"/>
                 <w:sz w:val="24"/>
@@ -6493,6 +6714,7 @@
           </w:tcPr>
           <w:p>
             <w:pPr>
+              <w:spacing w:after="21"/>
               <w:rPr>
                 <w:rFonts w:ascii="Arial" w:hAnsi="Arial" w:cs="Arial"/>
                 <w:sz w:val="24"/>
@@ -6504,7 +6726,7 @@
       </w:tr>
       <w:tr>
         <w:trPr>
-          <w:trHeight w:val="495"/>
+          <w:trHeight w:val="480"/>
         </w:trPr>
         <w:tc>
           <w:tcPr>
@@ -6519,6 +6741,7 @@
           </w:tcPr>
           <w:p>
             <w:pPr>
+              <w:spacing w:after="21"/>
               <w:rPr>
                 <w:rFonts w:ascii="Arial" w:hAnsi="Arial" w:cs="Arial"/>
                 <w:sz w:val="24"/>
@@ -6540,6 +6763,7 @@
           </w:tcPr>
           <w:p>
             <w:pPr>
+              <w:spacing w:after="21"/>
               <w:rPr>
                 <w:rFonts w:ascii="Arial" w:hAnsi="Arial" w:cs="Arial"/>
                 <w:sz w:val="24"/>
@@ -6551,7 +6775,7 @@
       </w:tr>
       <w:tr>
         <w:trPr>
-          <w:trHeight w:val="495"/>
+          <w:trHeight w:val="480"/>
         </w:trPr>
         <w:tc>
           <w:tcPr>
@@ -6566,7 +6790,7 @@
           </w:tcPr>
           <w:p>
             <w:pPr>
-              <w:spacing w:line="259" w:lineRule="auto"/>
+              <w:spacing w:after="21"/>
               <w:rPr>
                 <w:rFonts w:ascii="Arial" w:hAnsi="Arial" w:cs="Arial"/>
                 <w:sz w:val="24"/>
@@ -6588,7 +6812,7 @@
           </w:tcPr>
           <w:p>
             <w:pPr>
-              <w:spacing w:line="259" w:lineRule="auto"/>
+              <w:spacing w:after="21"/>
               <w:rPr>
                 <w:rFonts w:ascii="Arial" w:hAnsi="Arial" w:cs="Arial"/>
                 <w:sz w:val="24"/>
@@ -6600,7 +6824,7 @@
       </w:tr>
       <w:tr>
         <w:trPr>
-          <w:trHeight w:val="495"/>
+          <w:trHeight w:val="480"/>
         </w:trPr>
         <w:tc>
           <w:tcPr>
@@ -6615,7 +6839,7 @@
           </w:tcPr>
           <w:p>
             <w:pPr>
-              <w:spacing w:line="259" w:lineRule="auto"/>
+              <w:spacing w:after="21"/>
               <w:rPr>
                 <w:rFonts w:ascii="Arial" w:hAnsi="Arial" w:cs="Arial"/>
                 <w:sz w:val="24"/>
@@ -6637,7 +6861,7 @@
           </w:tcPr>
           <w:p>
             <w:pPr>
-              <w:spacing w:line="259" w:lineRule="auto"/>
+              <w:spacing w:after="21"/>
               <w:rPr>
                 <w:rFonts w:ascii="Arial" w:hAnsi="Arial" w:cs="Arial"/>
                 <w:sz w:val="24"/>
@@ -6649,7 +6873,7 @@
       </w:tr>
       <w:tr>
         <w:trPr>
-          <w:trHeight w:val="495"/>
+          <w:trHeight w:val="480"/>
         </w:trPr>
         <w:tc>
           <w:tcPr>
@@ -6664,6 +6888,7 @@
           </w:tcPr>
           <w:p>
             <w:pPr>
+              <w:spacing w:after="21"/>
               <w:rPr>
                 <w:rFonts w:ascii="Arial" w:hAnsi="Arial" w:cs="Arial"/>
                 <w:sz w:val="24"/>
@@ -6685,6 +6910,7 @@
           </w:tcPr>
           <w:p>
             <w:pPr>
+              <w:spacing w:after="21"/>
               <w:rPr>
                 <w:rFonts w:ascii="Arial" w:hAnsi="Arial" w:cs="Arial"/>
                 <w:sz w:val="24"/>
@@ -6715,6 +6941,42 @@
     </w:p>
     <w:p>
       <w:pPr>
+        <w:spacing w:after="21"/>
+        <w:rPr>
+          <w:rFonts w:ascii="Arial" w:hAnsi="Arial" w:cs="Arial"/>
+          <w:sz w:val="24"/>
+          <w:szCs w:val="24"/>
+        </w:rPr>
+      </w:pPr>
+      <w:r>
+        <w:rPr>
+          <w:rFonts w:ascii="Arial" w:hAnsi="Arial" w:cs="Arial"/>
+          <w:sz w:val="24"/>
+          <w:szCs w:val="24"/>
+        </w:rPr>
+        <w:t xml:space="preserve"> </w:t>
+      </w:r>
+    </w:p>
+    <w:p>
+      <w:pPr>
+        <w:spacing w:after="21"/>
+        <w:rPr>
+          <w:rFonts w:ascii="Arial" w:hAnsi="Arial" w:cs="Arial"/>
+          <w:sz w:val="24"/>
+          <w:szCs w:val="24"/>
+        </w:rPr>
+      </w:pPr>
+      <w:r>
+        <w:rPr>
+          <w:rFonts w:ascii="Arial" w:hAnsi="Arial" w:cs="Arial"/>
+          <w:sz w:val="24"/>
+          <w:szCs w:val="24"/>
+        </w:rPr>
+        <w:br w:type="page"/>
+      </w:r>
+    </w:p>
+    <w:p>
+      <w:pPr>
         <w:spacing w:after="186"/>
         <w:rPr>
           <w:rFonts w:ascii="Arial" w:hAnsi="Arial" w:cs="Arial"/>
@@ -6728,6 +6990,7 @@
           <w:sz w:val="24"/>
           <w:szCs w:val="24"/>
         </w:rPr>
+        <w:lastRenderedPageBreak/>
         <w:t xml:space="preserve"> </w:t>
       </w:r>
     </w:p>
@@ -9048,7 +9311,7 @@
 </file>
 
 <file path=word/endnotes.xml><?xml version="1.0" encoding="utf-8"?>
-<w:endnotes xmlns:wpc="http://schemas.microsoft.com/office/word/2010/wordprocessingCanvas" xmlns:cx="http://schemas.microsoft.com/office/drawing/2014/chartex" xmlns:cx1="http://schemas.microsoft.com/office/drawing/2015/9/8/chartex" xmlns:mc="http://schemas.openxmlformats.org/markup-compatibility/2006" xmlns:o="urn:schemas-microsoft-com:office:office" xmlns:r="http://schemas.openxmlformats.org/officeDocument/2006/relationships" xmlns:m="http://schemas.openxmlformats.org/officeDocument/2006/math" xmlns:v="urn:schemas-microsoft-com:vml" xmlns:wp14="http://schemas.microsoft.com/office/word/2010/wordprocessingDrawing" xmlns:wp="http://schemas.openxmlformats.org/drawingml/2006/wordprocessingDrawing" xmlns:w10="urn:schemas-microsoft-com:office:word" xmlns:w="http://schemas.openxmlformats.org/wordprocessingml/2006/main" xmlns:w14="http://schemas.microsoft.com/office/word/2010/wordml" xmlns:w15="http://schemas.microsoft.com/office/word/2012/wordml" xmlns:w16se="http://schemas.microsoft.com/office/word/2015/wordml/symex" xmlns:wpg="http://schemas.microsoft.com/office/word/2010/wordprocessingGroup" xmlns:wpi="http://schemas.microsoft.com/office/word/2010/wordprocessingInk" xmlns:wne="http://schemas.microsoft.com/office/word/2006/wordml" xmlns:wps="http://schemas.microsoft.com/office/word/2010/wordprocessingShape" mc:Ignorable="w14 w15 w16se wp14">
+<w:endnotes xmlns:wpc="http://schemas.microsoft.com/office/word/2010/wordprocessingCanvas" xmlns:cx="http://schemas.microsoft.com/office/drawing/2014/chartex" xmlns:cx1="http://schemas.microsoft.com/office/drawing/2015/9/8/chartex" xmlns:cx2="http://schemas.microsoft.com/office/drawing/2015/10/21/chartex" xmlns:mc="http://schemas.openxmlformats.org/markup-compatibility/2006" xmlns:o="urn:schemas-microsoft-com:office:office" xmlns:r="http://schemas.openxmlformats.org/officeDocument/2006/relationships" xmlns:m="http://schemas.openxmlformats.org/officeDocument/2006/math" xmlns:v="urn:schemas-microsoft-com:vml" xmlns:wp14="http://schemas.microsoft.com/office/word/2010/wordprocessingDrawing" xmlns:wp="http://schemas.openxmlformats.org/drawingml/2006/wordprocessingDrawing" xmlns:w10="urn:schemas-microsoft-com:office:word" xmlns:w="http://schemas.openxmlformats.org/wordprocessingml/2006/main" xmlns:w14="http://schemas.microsoft.com/office/word/2010/wordml" xmlns:w15="http://schemas.microsoft.com/office/word/2012/wordml" xmlns:w16se="http://schemas.microsoft.com/office/word/2015/wordml/symex" xmlns:wpg="http://schemas.microsoft.com/office/word/2010/wordprocessingGroup" xmlns:wpi="http://schemas.microsoft.com/office/word/2010/wordprocessingInk" xmlns:wne="http://schemas.microsoft.com/office/word/2006/wordml" xmlns:wps="http://schemas.microsoft.com/office/word/2010/wordprocessingShape" mc:Ignorable="w14 w15 w16se wp14">
   <w:endnote w:type="separator" w:id="-1">
     <w:p>
       <w:pPr>
@@ -9073,7 +9336,7 @@
 </file>
 
 <file path=word/footer1.xml><?xml version="1.0" encoding="utf-8"?>
-<w:ftr xmlns:wpc="http://schemas.microsoft.com/office/word/2010/wordprocessingCanvas" xmlns:cx="http://schemas.microsoft.com/office/drawing/2014/chartex" xmlns:cx1="http://schemas.microsoft.com/office/drawing/2015/9/8/chartex" xmlns:mc="http://schemas.openxmlformats.org/markup-compatibility/2006" xmlns:o="urn:schemas-microsoft-com:office:office" xmlns:r="http://schemas.openxmlformats.org/officeDocument/2006/relationships" xmlns:m="http://schemas.openxmlformats.org/officeDocument/2006/math" xmlns:v="urn:schemas-microsoft-com:vml" xmlns:wp14="http://schemas.microsoft.com/office/word/2010/wordprocessingDrawing" xmlns:wp="http://schemas.openxmlformats.org/drawingml/2006/wordprocessingDrawing" xmlns:w10="urn:schemas-microsoft-com:office:word" xmlns:w="http://schemas.openxmlformats.org/wordprocessingml/2006/main" xmlns:w14="http://schemas.microsoft.com/office/word/2010/wordml" xmlns:w15="http://schemas.microsoft.com/office/word/2012/wordml" xmlns:w16se="http://schemas.microsoft.com/office/word/2015/wordml/symex" xmlns:wpg="http://schemas.microsoft.com/office/word/2010/wordprocessingGroup" xmlns:wpi="http://schemas.microsoft.com/office/word/2010/wordprocessingInk" xmlns:wne="http://schemas.microsoft.com/office/word/2006/wordml" xmlns:wps="http://schemas.microsoft.com/office/word/2010/wordprocessingShape" mc:Ignorable="w14 w15 w16se wp14">
+<w:ftr xmlns:wpc="http://schemas.microsoft.com/office/word/2010/wordprocessingCanvas" xmlns:cx="http://schemas.microsoft.com/office/drawing/2014/chartex" xmlns:cx1="http://schemas.microsoft.com/office/drawing/2015/9/8/chartex" xmlns:cx2="http://schemas.microsoft.com/office/drawing/2015/10/21/chartex" xmlns:mc="http://schemas.openxmlformats.org/markup-compatibility/2006" xmlns:o="urn:schemas-microsoft-com:office:office" xmlns:r="http://schemas.openxmlformats.org/officeDocument/2006/relationships" xmlns:m="http://schemas.openxmlformats.org/officeDocument/2006/math" xmlns:v="urn:schemas-microsoft-com:vml" xmlns:wp14="http://schemas.microsoft.com/office/word/2010/wordprocessingDrawing" xmlns:wp="http://schemas.openxmlformats.org/drawingml/2006/wordprocessingDrawing" xmlns:w10="urn:schemas-microsoft-com:office:word" xmlns:w="http://schemas.openxmlformats.org/wordprocessingml/2006/main" xmlns:w14="http://schemas.microsoft.com/office/word/2010/wordml" xmlns:w15="http://schemas.microsoft.com/office/word/2012/wordml" xmlns:w16se="http://schemas.microsoft.com/office/word/2015/wordml/symex" xmlns:wpg="http://schemas.microsoft.com/office/word/2010/wordprocessingGroup" xmlns:wpi="http://schemas.microsoft.com/office/word/2010/wordprocessingInk" xmlns:wne="http://schemas.microsoft.com/office/word/2006/wordml" xmlns:wps="http://schemas.microsoft.com/office/word/2010/wordprocessingShape" mc:Ignorable="w14 w15 w16se wp14">
   <w:sdt>
     <w:sdtPr>
       <w:id w:val="-417794699"/>
@@ -9106,7 +9369,7 @@
           <w:rPr>
             <w:noProof/>
           </w:rPr>
-          <w:t>5</w:t>
+          <w:t>7</w:t>
         </w:r>
         <w:r>
           <w:rPr>
@@ -9126,7 +9389,7 @@
 </file>
 
 <file path=word/footnotes.xml><?xml version="1.0" encoding="utf-8"?>
-<w:footnotes xmlns:wpc="http://schemas.microsoft.com/office/word/2010/wordprocessingCanvas" xmlns:cx="http://schemas.microsoft.com/office/drawing/2014/chartex" xmlns:cx1="http://schemas.microsoft.com/office/drawing/2015/9/8/chartex" xmlns:mc="http://schemas.openxmlformats.org/markup-compatibility/2006" xmlns:o="urn:schemas-microsoft-com:office:office" xmlns:r="http://schemas.openxmlformats.org/officeDocument/2006/relationships" xmlns:m="http://schemas.openxmlformats.org/officeDocument/2006/math" xmlns:v="urn:schemas-microsoft-com:vml" xmlns:wp14="http://schemas.microsoft.com/office/word/2010/wordprocessingDrawing" xmlns:wp="http://schemas.openxmlformats.org/drawingml/2006/wordprocessingDrawing" xmlns:w10="urn:schemas-microsoft-com:office:word" xmlns:w="http://schemas.openxmlformats.org/wordprocessingml/2006/main" xmlns:w14="http://schemas.microsoft.com/office/word/2010/wordml" xmlns:w15="http://schemas.microsoft.com/office/word/2012/wordml" xmlns:w16se="http://schemas.microsoft.com/office/word/2015/wordml/symex" xmlns:wpg="http://schemas.microsoft.com/office/word/2010/wordprocessingGroup" xmlns:wpi="http://schemas.microsoft.com/office/word/2010/wordprocessingInk" xmlns:wne="http://schemas.microsoft.com/office/word/2006/wordml" xmlns:wps="http://schemas.microsoft.com/office/word/2010/wordprocessingShape" mc:Ignorable="w14 w15 w16se wp14">
+<w:footnotes xmlns:wpc="http://schemas.microsoft.com/office/word/2010/wordprocessingCanvas" xmlns:cx="http://schemas.microsoft.com/office/drawing/2014/chartex" xmlns:cx1="http://schemas.microsoft.com/office/drawing/2015/9/8/chartex" xmlns:cx2="http://schemas.microsoft.com/office/drawing/2015/10/21/chartex" xmlns:mc="http://schemas.openxmlformats.org/markup-compatibility/2006" xmlns:o="urn:schemas-microsoft-com:office:office" xmlns:r="http://schemas.openxmlformats.org/officeDocument/2006/relationships" xmlns:m="http://schemas.openxmlformats.org/officeDocument/2006/math" xmlns:v="urn:schemas-microsoft-com:vml" xmlns:wp14="http://schemas.microsoft.com/office/word/2010/wordprocessingDrawing" xmlns:wp="http://schemas.openxmlformats.org/drawingml/2006/wordprocessingDrawing" xmlns:w10="urn:schemas-microsoft-com:office:word" xmlns:w="http://schemas.openxmlformats.org/wordprocessingml/2006/main" xmlns:w14="http://schemas.microsoft.com/office/word/2010/wordml" xmlns:w15="http://schemas.microsoft.com/office/word/2012/wordml" xmlns:w16se="http://schemas.microsoft.com/office/word/2015/wordml/symex" xmlns:wpg="http://schemas.microsoft.com/office/word/2010/wordprocessingGroup" xmlns:wpi="http://schemas.microsoft.com/office/word/2010/wordprocessingInk" xmlns:wne="http://schemas.microsoft.com/office/word/2006/wordml" xmlns:wps="http://schemas.microsoft.com/office/word/2010/wordprocessingShape" mc:Ignorable="w14 w15 w16se wp14">
   <w:footnote w:type="separator" w:id="-1">
     <w:p>
       <w:pPr>
@@ -9151,7 +9414,7 @@
 </file>
 
 <file path=word/numbering.xml><?xml version="1.0" encoding="utf-8"?>
-<w:numbering xmlns:wpc="http://schemas.microsoft.com/office/word/2010/wordprocessingCanvas" xmlns:cx="http://schemas.microsoft.com/office/drawing/2014/chartex" xmlns:cx1="http://schemas.microsoft.com/office/drawing/2015/9/8/chartex" xmlns:mc="http://schemas.openxmlformats.org/markup-compatibility/2006" xmlns:o="urn:schemas-microsoft-com:office:office" xmlns:r="http://schemas.openxmlformats.org/officeDocument/2006/relationships" xmlns:m="http://schemas.openxmlformats.org/officeDocument/2006/math" xmlns:v="urn:schemas-microsoft-com:vml" xmlns:wp14="http://schemas.microsoft.com/office/word/2010/wordprocessingDrawing" xmlns:wp="http://schemas.openxmlformats.org/drawingml/2006/wordprocessingDrawing" xmlns:w10="urn:schemas-microsoft-com:office:word" xmlns:w="http://schemas.openxmlformats.org/wordprocessingml/2006/main" xmlns:w14="http://schemas.microsoft.com/office/word/2010/wordml" xmlns:w15="http://schemas.microsoft.com/office/word/2012/wordml" xmlns:w16se="http://schemas.microsoft.com/office/word/2015/wordml/symex" xmlns:wpg="http://schemas.microsoft.com/office/word/2010/wordprocessingGroup" xmlns:wpi="http://schemas.microsoft.com/office/word/2010/wordprocessingInk" xmlns:wne="http://schemas.microsoft.com/office/word/2006/wordml" xmlns:wps="http://schemas.microsoft.com/office/word/2010/wordprocessingShape" mc:Ignorable="w14 w15 w16se wp14">
+<w:numbering xmlns:wpc="http://schemas.microsoft.com/office/word/2010/wordprocessingCanvas" xmlns:cx="http://schemas.microsoft.com/office/drawing/2014/chartex" xmlns:cx1="http://schemas.microsoft.com/office/drawing/2015/9/8/chartex" xmlns:cx2="http://schemas.microsoft.com/office/drawing/2015/10/21/chartex" xmlns:mc="http://schemas.openxmlformats.org/markup-compatibility/2006" xmlns:o="urn:schemas-microsoft-com:office:office" xmlns:r="http://schemas.openxmlformats.org/officeDocument/2006/relationships" xmlns:m="http://schemas.openxmlformats.org/officeDocument/2006/math" xmlns:v="urn:schemas-microsoft-com:vml" xmlns:wp14="http://schemas.microsoft.com/office/word/2010/wordprocessingDrawing" xmlns:wp="http://schemas.openxmlformats.org/drawingml/2006/wordprocessingDrawing" xmlns:w10="urn:schemas-microsoft-com:office:word" xmlns:w="http://schemas.openxmlformats.org/wordprocessingml/2006/main" xmlns:w14="http://schemas.microsoft.com/office/word/2010/wordml" xmlns:w15="http://schemas.microsoft.com/office/word/2012/wordml" xmlns:w16se="http://schemas.microsoft.com/office/word/2015/wordml/symex" xmlns:wpg="http://schemas.microsoft.com/office/word/2010/wordprocessingGroup" xmlns:wpi="http://schemas.microsoft.com/office/word/2010/wordprocessingInk" xmlns:wne="http://schemas.microsoft.com/office/word/2006/wordml" xmlns:wps="http://schemas.microsoft.com/office/word/2010/wordprocessingShape" mc:Ignorable="w14 w15 w16se wp14">
   <w:abstractNum w:abstractNumId="0" w15:restartNumberingAfterBreak="0">
     <w:nsid w:val="0EAC0557"/>
     <w:multiLevelType w:val="hybridMultilevel"/>
@@ -9834,7 +10097,7 @@
       </w:pPr>
     </w:pPrDefault>
   </w:docDefaults>
-  <w:latentStyles w:defLockedState="0" w:defUIPriority="99" w:defSemiHidden="0" w:defUnhideWhenUsed="0" w:defQFormat="0" w:count="371">
+  <w:latentStyles w:defLockedState="0" w:defUIPriority="99" w:defSemiHidden="0" w:defUnhideWhenUsed="0" w:defQFormat="0" w:count="372">
     <w:lsdException w:name="Normal" w:uiPriority="0" w:qFormat="1"/>
     <w:lsdException w:name="heading 1" w:uiPriority="9" w:qFormat="1"/>
     <w:lsdException w:name="heading 2" w:semiHidden="1" w:uiPriority="9" w:unhideWhenUsed="1" w:qFormat="1"/>
@@ -9940,7 +10203,6 @@
     <w:lsdException w:name="HTML Sample" w:semiHidden="1" w:unhideWhenUsed="1"/>
     <w:lsdException w:name="HTML Typewriter" w:semiHidden="1" w:unhideWhenUsed="1"/>
     <w:lsdException w:name="HTML Variable" w:semiHidden="1" w:unhideWhenUsed="1"/>
-    <w:lsdException w:name="Normal Table" w:semiHidden="1" w:unhideWhenUsed="1"/>
     <w:lsdException w:name="annotation subject" w:semiHidden="1" w:unhideWhenUsed="1"/>
     <w:lsdException w:name="No List" w:semiHidden="1" w:unhideWhenUsed="1"/>
     <w:lsdException w:name="Outline List 1" w:semiHidden="1" w:unhideWhenUsed="1"/>
@@ -9987,10 +10249,8 @@
     <w:lsdException w:name="Table Subtle 2" w:semiHidden="1" w:unhideWhenUsed="1"/>
     <w:lsdException w:name="Table Web 1" w:semiHidden="1" w:unhideWhenUsed="1"/>
     <w:lsdException w:name="Table Web 2" w:semiHidden="1" w:unhideWhenUsed="1"/>
-    <w:lsdException w:name="Table Web 3" w:semiHidden="1" w:unhideWhenUsed="1"/>
     <w:lsdException w:name="Balloon Text" w:semiHidden="1" w:unhideWhenUsed="1"/>
     <w:lsdException w:name="Table Grid" w:uiPriority="39"/>
-    <w:lsdException w:name="Table Theme" w:semiHidden="1" w:unhideWhenUsed="1"/>
     <w:lsdException w:name="Placeholder Text" w:semiHidden="1"/>
     <w:lsdException w:name="No Spacing" w:uiPriority="1" w:qFormat="1"/>
     <w:lsdException w:name="Light Shading" w:uiPriority="60"/>
@@ -10206,6 +10466,7 @@
     <w:lsdException w:name="List Table 5 Dark Accent 6" w:uiPriority="50"/>
     <w:lsdException w:name="List Table 6 Colorful Accent 6" w:uiPriority="51"/>
     <w:lsdException w:name="List Table 7 Colorful Accent 6" w:uiPriority="52"/>
+    <w:lsdException w:name="Mention" w:semiHidden="1" w:unhideWhenUsed="1"/>
   </w:latentStyles>
   <w:style w:type="paragraph" w:default="1" w:styleId="Normal">
     <w:name w:val="Normal"/>
@@ -10258,7 +10519,6 @@
   <w:style w:type="character" w:default="1" w:styleId="DefaultParagraphFont">
     <w:name w:val="Default Paragraph Font"/>
     <w:uiPriority w:val="1"/>
-    <w:semiHidden/>
     <w:unhideWhenUsed/>
   </w:style>
   <w:style w:type="table" w:default="1" w:styleId="TableNormal">
@@ -10646,7 +10906,7 @@
 </file>
 
 <file path=customXml/itemProps1.xml><?xml version="1.0" encoding="utf-8"?>
-<ds:datastoreItem xmlns:ds="http://schemas.openxmlformats.org/officeDocument/2006/customXml" ds:itemID="{10CB0D16-6372-4200-8C89-1B419E4374CA}">
+<ds:datastoreItem xmlns:ds="http://schemas.openxmlformats.org/officeDocument/2006/customXml" ds:itemID="{D5BC4338-86D3-447C-9EAA-F33D96B1A19C}">
   <ds:schemaRefs>
     <ds:schemaRef ds:uri="http://schemas.openxmlformats.org/officeDocument/2006/bibliography"/>
   </ds:schemaRefs>

</xml_diff>

<commit_message>
fixed milestones and my repo
Signed-off-by: LivingValkyrie <deadwynn@gmail.com>
</commit_message>
<xml_diff>
--- a/TDD-Final project.docx
+++ b/TDD-Final project.docx
@@ -1,6 +1,6 @@
 
 <file path=word/document.xml><?xml version="1.0" encoding="utf-8"?>
-<w:document xmlns:wpc="http://schemas.microsoft.com/office/word/2010/wordprocessingCanvas" xmlns:mc="http://schemas.openxmlformats.org/markup-compatibility/2006" xmlns:o="urn:schemas-microsoft-com:office:office" xmlns:r="http://schemas.openxmlformats.org/officeDocument/2006/relationships" xmlns:m="http://schemas.openxmlformats.org/officeDocument/2006/math" xmlns:v="urn:schemas-microsoft-com:vml" xmlns:wp14="http://schemas.microsoft.com/office/word/2010/wordprocessingDrawing" xmlns:wp="http://schemas.openxmlformats.org/drawingml/2006/wordprocessingDrawing" xmlns:w10="urn:schemas-microsoft-com:office:word" xmlns:w="http://schemas.openxmlformats.org/wordprocessingml/2006/main" xmlns:w14="http://schemas.microsoft.com/office/word/2010/wordml" xmlns:w15="http://schemas.microsoft.com/office/word/2012/wordml" xmlns:wpg="http://schemas.microsoft.com/office/word/2010/wordprocessingGroup" xmlns:wpi="http://schemas.microsoft.com/office/word/2010/wordprocessingInk" xmlns:wne="http://schemas.microsoft.com/office/word/2006/wordml" xmlns:wps="http://schemas.microsoft.com/office/word/2010/wordprocessingShape" mc:Ignorable="w14 w15 wp14">
+<w:document xmlns:wpc="http://schemas.microsoft.com/office/word/2010/wordprocessingCanvas" xmlns:cx="http://schemas.microsoft.com/office/drawing/2014/chartex" xmlns:cx1="http://schemas.microsoft.com/office/drawing/2015/9/8/chartex" xmlns:cx2="http://schemas.microsoft.com/office/drawing/2015/10/21/chartex" xmlns:mc="http://schemas.openxmlformats.org/markup-compatibility/2006" xmlns:o="urn:schemas-microsoft-com:office:office" xmlns:r="http://schemas.openxmlformats.org/officeDocument/2006/relationships" xmlns:m="http://schemas.openxmlformats.org/officeDocument/2006/math" xmlns:v="urn:schemas-microsoft-com:vml" xmlns:wp14="http://schemas.microsoft.com/office/word/2010/wordprocessingDrawing" xmlns:wp="http://schemas.openxmlformats.org/drawingml/2006/wordprocessingDrawing" xmlns:w10="urn:schemas-microsoft-com:office:word" xmlns:w="http://schemas.openxmlformats.org/wordprocessingml/2006/main" xmlns:w14="http://schemas.microsoft.com/office/word/2010/wordml" xmlns:w15="http://schemas.microsoft.com/office/word/2012/wordml" xmlns:w16se="http://schemas.microsoft.com/office/word/2015/wordml/symex" xmlns:wpg="http://schemas.microsoft.com/office/word/2010/wordprocessingGroup" xmlns:wpi="http://schemas.microsoft.com/office/word/2010/wordprocessingInk" xmlns:wne="http://schemas.microsoft.com/office/word/2006/wordml" xmlns:wps="http://schemas.microsoft.com/office/word/2010/wordprocessingShape" mc:Ignorable="w14 w15 w16se wp14">
   <w:body>
     <w:p>
       <w:pPr>
@@ -5014,8 +5014,6 @@
               </w:rPr>
               <w:t>Power Ups</w:t>
             </w:r>
-            <w:bookmarkStart w:id="0" w:name="_GoBack"/>
-            <w:bookmarkEnd w:id="0"/>
           </w:p>
         </w:tc>
       </w:tr>
@@ -5653,8 +5651,10 @@
                 <w:sz w:val="24"/>
                 <w:szCs w:val="24"/>
               </w:rPr>
-              <w:t>Logic breakdown</w:t>
-            </w:r>
+              <w:t>prepro</w:t>
+            </w:r>
+            <w:bookmarkStart w:id="0" w:name="_GoBack"/>
+            <w:bookmarkEnd w:id="0"/>
           </w:p>
         </w:tc>
       </w:tr>
@@ -6223,16 +6223,30 @@
         <w:t>- Mike</w:t>
       </w:r>
     </w:p>
+    <w:p>
+      <w:pPr>
+        <w:spacing w:after="21"/>
+        <w:rPr>
+          <w:rFonts w:ascii="Arial" w:hAnsi="Arial" w:cs="Arial"/>
+          <w:b/>
+          <w:szCs w:val="24"/>
+        </w:rPr>
+      </w:pPr>
+      <w:r>
+        <w:rPr>
+          <w:rFonts w:ascii="Arial" w:hAnsi="Arial" w:cs="Arial"/>
+          <w:sz w:val="24"/>
+          <w:szCs w:val="24"/>
+        </w:rPr>
+        <w:t xml:space="preserve"> </w:t>
+      </w:r>
+    </w:p>
     <w:tbl>
       <w:tblPr>
-        <w:tblStyle w:val="TableGrid"/>
         <w:tblW w:w="9360" w:type="dxa"/>
-        <w:tblInd w:w="8" w:type="dxa"/>
-        <w:tblCellMar>
-          <w:left w:w="113" w:type="dxa"/>
-          <w:right w:w="115" w:type="dxa"/>
-        </w:tblCellMar>
-        <w:tblLook w:val="04A0" w:firstRow="1" w:lastRow="0" w:firstColumn="1" w:lastColumn="0" w:noHBand="0" w:noVBand="1"/>
+        <w:tblInd w:w="-105" w:type="dxa"/>
+        <w:tblLayout w:type="fixed"/>
+        <w:tblLook w:val="0400" w:firstRow="0" w:lastRow="0" w:firstColumn="0" w:lastColumn="0" w:noHBand="0" w:noVBand="1"/>
       </w:tblPr>
       <w:tblGrid>
         <w:gridCol w:w="1950"/>
@@ -6240,7 +6254,7 @@
       </w:tblGrid>
       <w:tr>
         <w:trPr>
-          <w:trHeight w:val="495"/>
+          <w:trHeight w:val="480"/>
         </w:trPr>
         <w:tc>
           <w:tcPr>
@@ -6255,7 +6269,7 @@
           </w:tcPr>
           <w:p>
             <w:pPr>
-              <w:spacing w:line="259" w:lineRule="auto"/>
+              <w:spacing w:after="21"/>
               <w:rPr>
                 <w:rFonts w:ascii="Arial" w:hAnsi="Arial" w:cs="Arial"/>
                 <w:sz w:val="24"/>
@@ -6285,7 +6299,7 @@
           </w:tcPr>
           <w:p>
             <w:pPr>
-              <w:spacing w:line="259" w:lineRule="auto"/>
+              <w:spacing w:after="21"/>
               <w:rPr>
                 <w:rFonts w:ascii="Arial" w:hAnsi="Arial" w:cs="Arial"/>
                 <w:sz w:val="24"/>
@@ -6305,7 +6319,7 @@
       </w:tr>
       <w:tr>
         <w:trPr>
-          <w:trHeight w:val="495"/>
+          <w:trHeight w:val="480"/>
         </w:trPr>
         <w:tc>
           <w:tcPr>
@@ -6320,28 +6334,20 @@
           </w:tcPr>
           <w:p>
             <w:pPr>
-              <w:spacing w:line="259" w:lineRule="auto"/>
-              <w:rPr>
-                <w:rFonts w:ascii="Arial" w:hAnsi="Arial" w:cs="Arial"/>
-                <w:sz w:val="24"/>
-                <w:szCs w:val="24"/>
-              </w:rPr>
-            </w:pPr>
-            <w:r>
-              <w:rPr>
-                <w:rFonts w:ascii="Arial" w:hAnsi="Arial" w:cs="Arial"/>
-                <w:sz w:val="24"/>
-                <w:szCs w:val="24"/>
-              </w:rPr>
-              <w:t>4/7</w:t>
-            </w:r>
-            <w:r>
-              <w:rPr>
-                <w:rFonts w:ascii="Arial" w:hAnsi="Arial" w:cs="Arial"/>
-                <w:sz w:val="24"/>
-                <w:szCs w:val="24"/>
-              </w:rPr>
-              <w:t>/16</w:t>
+              <w:spacing w:after="21"/>
+              <w:rPr>
+                <w:rFonts w:ascii="Arial" w:hAnsi="Arial" w:cs="Arial"/>
+                <w:sz w:val="24"/>
+                <w:szCs w:val="24"/>
+              </w:rPr>
+            </w:pPr>
+            <w:r>
+              <w:rPr>
+                <w:rFonts w:ascii="Arial" w:hAnsi="Arial" w:cs="Arial"/>
+                <w:sz w:val="24"/>
+                <w:szCs w:val="24"/>
+              </w:rPr>
+              <w:t>4/7/16</w:t>
             </w:r>
           </w:p>
         </w:tc>
@@ -6358,27 +6364,27 @@
           </w:tcPr>
           <w:p>
             <w:pPr>
-              <w:spacing w:line="259" w:lineRule="auto"/>
-              <w:rPr>
-                <w:rFonts w:ascii="Arial" w:hAnsi="Arial" w:cs="Arial"/>
-                <w:sz w:val="24"/>
-                <w:szCs w:val="24"/>
-              </w:rPr>
-            </w:pPr>
-            <w:r>
-              <w:rPr>
-                <w:rFonts w:ascii="Arial" w:hAnsi="Arial" w:cs="Arial"/>
-                <w:sz w:val="24"/>
-                <w:szCs w:val="24"/>
-              </w:rPr>
-              <w:t>AI structure</w:t>
+              <w:spacing w:after="21"/>
+              <w:rPr>
+                <w:rFonts w:ascii="Arial" w:hAnsi="Arial" w:cs="Arial"/>
+                <w:sz w:val="24"/>
+                <w:szCs w:val="24"/>
+              </w:rPr>
+            </w:pPr>
+            <w:r>
+              <w:rPr>
+                <w:rFonts w:ascii="Arial" w:hAnsi="Arial" w:cs="Arial"/>
+                <w:sz w:val="24"/>
+                <w:szCs w:val="24"/>
+              </w:rPr>
+              <w:t>AI structure, AI framework started  in Unity</w:t>
             </w:r>
           </w:p>
         </w:tc>
       </w:tr>
       <w:tr>
         <w:trPr>
-          <w:trHeight w:val="495"/>
+          <w:trHeight w:val="480"/>
         </w:trPr>
         <w:tc>
           <w:tcPr>
@@ -6393,13 +6399,21 @@
           </w:tcPr>
           <w:p>
             <w:pPr>
-              <w:spacing w:line="259" w:lineRule="auto"/>
-              <w:rPr>
-                <w:rFonts w:ascii="Arial" w:hAnsi="Arial" w:cs="Arial"/>
-                <w:sz w:val="24"/>
-                <w:szCs w:val="24"/>
-              </w:rPr>
-            </w:pPr>
+              <w:spacing w:after="21"/>
+              <w:rPr>
+                <w:rFonts w:ascii="Arial" w:hAnsi="Arial" w:cs="Arial"/>
+                <w:sz w:val="24"/>
+                <w:szCs w:val="24"/>
+              </w:rPr>
+            </w:pPr>
+            <w:r>
+              <w:rPr>
+                <w:rFonts w:ascii="Arial" w:hAnsi="Arial" w:cs="Arial"/>
+                <w:sz w:val="24"/>
+                <w:szCs w:val="24"/>
+              </w:rPr>
+              <w:t>4/21/16</w:t>
+            </w:r>
           </w:p>
         </w:tc>
         <w:tc>
@@ -6415,19 +6429,27 @@
           </w:tcPr>
           <w:p>
             <w:pPr>
-              <w:spacing w:line="259" w:lineRule="auto"/>
-              <w:rPr>
-                <w:rFonts w:ascii="Arial" w:hAnsi="Arial" w:cs="Arial"/>
-                <w:sz w:val="24"/>
-                <w:szCs w:val="24"/>
-              </w:rPr>
-            </w:pPr>
+              <w:spacing w:after="21"/>
+              <w:rPr>
+                <w:rFonts w:ascii="Arial" w:hAnsi="Arial" w:cs="Arial"/>
+                <w:sz w:val="24"/>
+                <w:szCs w:val="24"/>
+              </w:rPr>
+            </w:pPr>
+            <w:r>
+              <w:rPr>
+                <w:rFonts w:ascii="Arial" w:hAnsi="Arial" w:cs="Arial"/>
+                <w:sz w:val="24"/>
+                <w:szCs w:val="24"/>
+              </w:rPr>
+              <w:t>AI framework coded and in Unity, Specific AI behavior started</w:t>
+            </w:r>
           </w:p>
         </w:tc>
       </w:tr>
       <w:tr>
         <w:trPr>
-          <w:trHeight w:val="495"/>
+          <w:trHeight w:val="480"/>
         </w:trPr>
         <w:tc>
           <w:tcPr>
@@ -6442,13 +6464,21 @@
           </w:tcPr>
           <w:p>
             <w:pPr>
-              <w:spacing w:line="259" w:lineRule="auto"/>
-              <w:rPr>
-                <w:rFonts w:ascii="Arial" w:hAnsi="Arial" w:cs="Arial"/>
-                <w:sz w:val="24"/>
-                <w:szCs w:val="24"/>
-              </w:rPr>
-            </w:pPr>
+              <w:spacing w:after="21"/>
+              <w:rPr>
+                <w:rFonts w:ascii="Arial" w:hAnsi="Arial" w:cs="Arial"/>
+                <w:sz w:val="24"/>
+                <w:szCs w:val="24"/>
+              </w:rPr>
+            </w:pPr>
+            <w:r>
+              <w:rPr>
+                <w:rFonts w:ascii="Arial" w:hAnsi="Arial" w:cs="Arial"/>
+                <w:sz w:val="24"/>
+                <w:szCs w:val="24"/>
+              </w:rPr>
+              <w:t>5/5/16</w:t>
+            </w:r>
           </w:p>
         </w:tc>
         <w:tc>
@@ -6464,19 +6494,27 @@
           </w:tcPr>
           <w:p>
             <w:pPr>
-              <w:spacing w:line="259" w:lineRule="auto"/>
-              <w:rPr>
-                <w:rFonts w:ascii="Arial" w:hAnsi="Arial" w:cs="Arial"/>
-                <w:sz w:val="24"/>
-                <w:szCs w:val="24"/>
-              </w:rPr>
-            </w:pPr>
+              <w:spacing w:after="21"/>
+              <w:rPr>
+                <w:rFonts w:ascii="Arial" w:hAnsi="Arial" w:cs="Arial"/>
+                <w:sz w:val="24"/>
+                <w:szCs w:val="24"/>
+              </w:rPr>
+            </w:pPr>
+            <w:r>
+              <w:rPr>
+                <w:rFonts w:ascii="Arial" w:hAnsi="Arial" w:cs="Arial"/>
+                <w:sz w:val="24"/>
+                <w:szCs w:val="24"/>
+              </w:rPr>
+              <w:t>2 of 5 specific AI behaviors complete, Start AI cleanup</w:t>
+            </w:r>
           </w:p>
         </w:tc>
       </w:tr>
       <w:tr>
         <w:trPr>
-          <w:trHeight w:val="495"/>
+          <w:trHeight w:val="480"/>
         </w:trPr>
         <w:tc>
           <w:tcPr>
@@ -6491,13 +6529,21 @@
           </w:tcPr>
           <w:p>
             <w:pPr>
-              <w:spacing w:line="259" w:lineRule="auto"/>
-              <w:rPr>
-                <w:rFonts w:ascii="Arial" w:hAnsi="Arial" w:cs="Arial"/>
-                <w:sz w:val="24"/>
-                <w:szCs w:val="24"/>
-              </w:rPr>
-            </w:pPr>
+              <w:spacing w:after="21"/>
+              <w:rPr>
+                <w:rFonts w:ascii="Arial" w:hAnsi="Arial" w:cs="Arial"/>
+                <w:sz w:val="24"/>
+                <w:szCs w:val="24"/>
+              </w:rPr>
+            </w:pPr>
+            <w:r>
+              <w:rPr>
+                <w:rFonts w:ascii="Arial" w:hAnsi="Arial" w:cs="Arial"/>
+                <w:sz w:val="24"/>
+                <w:szCs w:val="24"/>
+              </w:rPr>
+              <w:t>5/19/16</w:t>
+            </w:r>
           </w:p>
         </w:tc>
         <w:tc>
@@ -6513,19 +6559,27 @@
           </w:tcPr>
           <w:p>
             <w:pPr>
-              <w:spacing w:line="259" w:lineRule="auto"/>
-              <w:rPr>
-                <w:rFonts w:ascii="Arial" w:hAnsi="Arial" w:cs="Arial"/>
-                <w:sz w:val="24"/>
-                <w:szCs w:val="24"/>
-              </w:rPr>
-            </w:pPr>
+              <w:spacing w:after="21"/>
+              <w:rPr>
+                <w:rFonts w:ascii="Arial" w:hAnsi="Arial" w:cs="Arial"/>
+                <w:sz w:val="24"/>
+                <w:szCs w:val="24"/>
+              </w:rPr>
+            </w:pPr>
+            <w:r>
+              <w:rPr>
+                <w:rFonts w:ascii="Arial" w:hAnsi="Arial" w:cs="Arial"/>
+                <w:sz w:val="24"/>
+                <w:szCs w:val="24"/>
+              </w:rPr>
+              <w:t>3 of 5 specific AI behaviors complete, AI cleanup Finished</w:t>
+            </w:r>
           </w:p>
         </w:tc>
       </w:tr>
       <w:tr>
         <w:trPr>
-          <w:trHeight w:val="495"/>
+          <w:trHeight w:val="480"/>
         </w:trPr>
         <w:tc>
           <w:tcPr>
@@ -6540,6 +6594,7 @@
           </w:tcPr>
           <w:p>
             <w:pPr>
+              <w:spacing w:after="21"/>
               <w:rPr>
                 <w:rFonts w:ascii="Arial" w:hAnsi="Arial" w:cs="Arial"/>
                 <w:sz w:val="24"/>
@@ -6561,6 +6616,7 @@
           </w:tcPr>
           <w:p>
             <w:pPr>
+              <w:spacing w:after="21"/>
               <w:rPr>
                 <w:rFonts w:ascii="Arial" w:hAnsi="Arial" w:cs="Arial"/>
                 <w:sz w:val="24"/>
@@ -6572,7 +6628,7 @@
       </w:tr>
       <w:tr>
         <w:trPr>
-          <w:trHeight w:val="495"/>
+          <w:trHeight w:val="480"/>
         </w:trPr>
         <w:tc>
           <w:tcPr>
@@ -6587,6 +6643,7 @@
           </w:tcPr>
           <w:p>
             <w:pPr>
+              <w:spacing w:after="21"/>
               <w:rPr>
                 <w:rFonts w:ascii="Arial" w:hAnsi="Arial" w:cs="Arial"/>
                 <w:sz w:val="24"/>
@@ -6608,6 +6665,7 @@
           </w:tcPr>
           <w:p>
             <w:pPr>
+              <w:spacing w:after="21"/>
               <w:rPr>
                 <w:rFonts w:ascii="Arial" w:hAnsi="Arial" w:cs="Arial"/>
                 <w:sz w:val="24"/>
@@ -6619,7 +6677,7 @@
       </w:tr>
       <w:tr>
         <w:trPr>
-          <w:trHeight w:val="495"/>
+          <w:trHeight w:val="480"/>
         </w:trPr>
         <w:tc>
           <w:tcPr>
@@ -6634,6 +6692,7 @@
           </w:tcPr>
           <w:p>
             <w:pPr>
+              <w:spacing w:after="21"/>
               <w:rPr>
                 <w:rFonts w:ascii="Arial" w:hAnsi="Arial" w:cs="Arial"/>
                 <w:sz w:val="24"/>
@@ -6655,6 +6714,7 @@
           </w:tcPr>
           <w:p>
             <w:pPr>
+              <w:spacing w:after="21"/>
               <w:rPr>
                 <w:rFonts w:ascii="Arial" w:hAnsi="Arial" w:cs="Arial"/>
                 <w:sz w:val="24"/>
@@ -6666,7 +6726,7 @@
       </w:tr>
       <w:tr>
         <w:trPr>
-          <w:trHeight w:val="495"/>
+          <w:trHeight w:val="480"/>
         </w:trPr>
         <w:tc>
           <w:tcPr>
@@ -6681,6 +6741,7 @@
           </w:tcPr>
           <w:p>
             <w:pPr>
+              <w:spacing w:after="21"/>
               <w:rPr>
                 <w:rFonts w:ascii="Arial" w:hAnsi="Arial" w:cs="Arial"/>
                 <w:sz w:val="24"/>
@@ -6702,6 +6763,7 @@
           </w:tcPr>
           <w:p>
             <w:pPr>
+              <w:spacing w:after="21"/>
               <w:rPr>
                 <w:rFonts w:ascii="Arial" w:hAnsi="Arial" w:cs="Arial"/>
                 <w:sz w:val="24"/>
@@ -6713,7 +6775,7 @@
       </w:tr>
       <w:tr>
         <w:trPr>
-          <w:trHeight w:val="495"/>
+          <w:trHeight w:val="480"/>
         </w:trPr>
         <w:tc>
           <w:tcPr>
@@ -6728,7 +6790,7 @@
           </w:tcPr>
           <w:p>
             <w:pPr>
-              <w:spacing w:line="259" w:lineRule="auto"/>
+              <w:spacing w:after="21"/>
               <w:rPr>
                 <w:rFonts w:ascii="Arial" w:hAnsi="Arial" w:cs="Arial"/>
                 <w:sz w:val="24"/>
@@ -6750,7 +6812,7 @@
           </w:tcPr>
           <w:p>
             <w:pPr>
-              <w:spacing w:line="259" w:lineRule="auto"/>
+              <w:spacing w:after="21"/>
               <w:rPr>
                 <w:rFonts w:ascii="Arial" w:hAnsi="Arial" w:cs="Arial"/>
                 <w:sz w:val="24"/>
@@ -6762,7 +6824,7 @@
       </w:tr>
       <w:tr>
         <w:trPr>
-          <w:trHeight w:val="495"/>
+          <w:trHeight w:val="480"/>
         </w:trPr>
         <w:tc>
           <w:tcPr>
@@ -6777,7 +6839,7 @@
           </w:tcPr>
           <w:p>
             <w:pPr>
-              <w:spacing w:line="259" w:lineRule="auto"/>
+              <w:spacing w:after="21"/>
               <w:rPr>
                 <w:rFonts w:ascii="Arial" w:hAnsi="Arial" w:cs="Arial"/>
                 <w:sz w:val="24"/>
@@ -6799,7 +6861,7 @@
           </w:tcPr>
           <w:p>
             <w:pPr>
-              <w:spacing w:line="259" w:lineRule="auto"/>
+              <w:spacing w:after="21"/>
               <w:rPr>
                 <w:rFonts w:ascii="Arial" w:hAnsi="Arial" w:cs="Arial"/>
                 <w:sz w:val="24"/>
@@ -6811,7 +6873,7 @@
       </w:tr>
       <w:tr>
         <w:trPr>
-          <w:trHeight w:val="495"/>
+          <w:trHeight w:val="480"/>
         </w:trPr>
         <w:tc>
           <w:tcPr>
@@ -6826,6 +6888,7 @@
           </w:tcPr>
           <w:p>
             <w:pPr>
+              <w:spacing w:after="21"/>
               <w:rPr>
                 <w:rFonts w:ascii="Arial" w:hAnsi="Arial" w:cs="Arial"/>
                 <w:sz w:val="24"/>
@@ -6847,6 +6910,7 @@
           </w:tcPr>
           <w:p>
             <w:pPr>
+              <w:spacing w:after="21"/>
               <w:rPr>
                 <w:rFonts w:ascii="Arial" w:hAnsi="Arial" w:cs="Arial"/>
                 <w:sz w:val="24"/>
@@ -6877,6 +6941,42 @@
     </w:p>
     <w:p>
       <w:pPr>
+        <w:spacing w:after="21"/>
+        <w:rPr>
+          <w:rFonts w:ascii="Arial" w:hAnsi="Arial" w:cs="Arial"/>
+          <w:sz w:val="24"/>
+          <w:szCs w:val="24"/>
+        </w:rPr>
+      </w:pPr>
+      <w:r>
+        <w:rPr>
+          <w:rFonts w:ascii="Arial" w:hAnsi="Arial" w:cs="Arial"/>
+          <w:sz w:val="24"/>
+          <w:szCs w:val="24"/>
+        </w:rPr>
+        <w:t xml:space="preserve"> </w:t>
+      </w:r>
+    </w:p>
+    <w:p>
+      <w:pPr>
+        <w:spacing w:after="21"/>
+        <w:rPr>
+          <w:rFonts w:ascii="Arial" w:hAnsi="Arial" w:cs="Arial"/>
+          <w:sz w:val="24"/>
+          <w:szCs w:val="24"/>
+        </w:rPr>
+      </w:pPr>
+      <w:r>
+        <w:rPr>
+          <w:rFonts w:ascii="Arial" w:hAnsi="Arial" w:cs="Arial"/>
+          <w:sz w:val="24"/>
+          <w:szCs w:val="24"/>
+        </w:rPr>
+        <w:br w:type="page"/>
+      </w:r>
+    </w:p>
+    <w:p>
+      <w:pPr>
         <w:spacing w:after="186"/>
         <w:rPr>
           <w:rFonts w:ascii="Arial" w:hAnsi="Arial" w:cs="Arial"/>
@@ -6890,6 +6990,7 @@
           <w:sz w:val="24"/>
           <w:szCs w:val="24"/>
         </w:rPr>
+        <w:lastRenderedPageBreak/>
         <w:t xml:space="preserve"> </w:t>
       </w:r>
     </w:p>
@@ -9210,7 +9311,7 @@
 </file>
 
 <file path=word/endnotes.xml><?xml version="1.0" encoding="utf-8"?>
-<w:endnotes xmlns:wpc="http://schemas.microsoft.com/office/word/2010/wordprocessingCanvas" xmlns:mc="http://schemas.openxmlformats.org/markup-compatibility/2006" xmlns:o="urn:schemas-microsoft-com:office:office" xmlns:r="http://schemas.openxmlformats.org/officeDocument/2006/relationships" xmlns:m="http://schemas.openxmlformats.org/officeDocument/2006/math" xmlns:v="urn:schemas-microsoft-com:vml" xmlns:wp14="http://schemas.microsoft.com/office/word/2010/wordprocessingDrawing" xmlns:wp="http://schemas.openxmlformats.org/drawingml/2006/wordprocessingDrawing" xmlns:w10="urn:schemas-microsoft-com:office:word" xmlns:w="http://schemas.openxmlformats.org/wordprocessingml/2006/main" xmlns:w14="http://schemas.microsoft.com/office/word/2010/wordml" xmlns:w15="http://schemas.microsoft.com/office/word/2012/wordml" xmlns:wpg="http://schemas.microsoft.com/office/word/2010/wordprocessingGroup" xmlns:wpi="http://schemas.microsoft.com/office/word/2010/wordprocessingInk" xmlns:wne="http://schemas.microsoft.com/office/word/2006/wordml" xmlns:wps="http://schemas.microsoft.com/office/word/2010/wordprocessingShape" mc:Ignorable="w14 w15 wp14">
+<w:endnotes xmlns:wpc="http://schemas.microsoft.com/office/word/2010/wordprocessingCanvas" xmlns:cx="http://schemas.microsoft.com/office/drawing/2014/chartex" xmlns:cx1="http://schemas.microsoft.com/office/drawing/2015/9/8/chartex" xmlns:cx2="http://schemas.microsoft.com/office/drawing/2015/10/21/chartex" xmlns:mc="http://schemas.openxmlformats.org/markup-compatibility/2006" xmlns:o="urn:schemas-microsoft-com:office:office" xmlns:r="http://schemas.openxmlformats.org/officeDocument/2006/relationships" xmlns:m="http://schemas.openxmlformats.org/officeDocument/2006/math" xmlns:v="urn:schemas-microsoft-com:vml" xmlns:wp14="http://schemas.microsoft.com/office/word/2010/wordprocessingDrawing" xmlns:wp="http://schemas.openxmlformats.org/drawingml/2006/wordprocessingDrawing" xmlns:w10="urn:schemas-microsoft-com:office:word" xmlns:w="http://schemas.openxmlformats.org/wordprocessingml/2006/main" xmlns:w14="http://schemas.microsoft.com/office/word/2010/wordml" xmlns:w15="http://schemas.microsoft.com/office/word/2012/wordml" xmlns:w16se="http://schemas.microsoft.com/office/word/2015/wordml/symex" xmlns:wpg="http://schemas.microsoft.com/office/word/2010/wordprocessingGroup" xmlns:wpi="http://schemas.microsoft.com/office/word/2010/wordprocessingInk" xmlns:wne="http://schemas.microsoft.com/office/word/2006/wordml" xmlns:wps="http://schemas.microsoft.com/office/word/2010/wordprocessingShape" mc:Ignorable="w14 w15 w16se wp14">
   <w:endnote w:type="separator" w:id="-1">
     <w:p>
       <w:pPr>
@@ -9235,7 +9336,7 @@
 </file>
 
 <file path=word/footer1.xml><?xml version="1.0" encoding="utf-8"?>
-<w:ftr xmlns:wpc="http://schemas.microsoft.com/office/word/2010/wordprocessingCanvas" xmlns:mc="http://schemas.openxmlformats.org/markup-compatibility/2006" xmlns:o="urn:schemas-microsoft-com:office:office" xmlns:r="http://schemas.openxmlformats.org/officeDocument/2006/relationships" xmlns:m="http://schemas.openxmlformats.org/officeDocument/2006/math" xmlns:v="urn:schemas-microsoft-com:vml" xmlns:wp14="http://schemas.microsoft.com/office/word/2010/wordprocessingDrawing" xmlns:wp="http://schemas.openxmlformats.org/drawingml/2006/wordprocessingDrawing" xmlns:w10="urn:schemas-microsoft-com:office:word" xmlns:w="http://schemas.openxmlformats.org/wordprocessingml/2006/main" xmlns:w14="http://schemas.microsoft.com/office/word/2010/wordml" xmlns:w15="http://schemas.microsoft.com/office/word/2012/wordml" xmlns:wpg="http://schemas.microsoft.com/office/word/2010/wordprocessingGroup" xmlns:wpi="http://schemas.microsoft.com/office/word/2010/wordprocessingInk" xmlns:wne="http://schemas.microsoft.com/office/word/2006/wordml" xmlns:wps="http://schemas.microsoft.com/office/word/2010/wordprocessingShape" mc:Ignorable="w14 w15 wp14">
+<w:ftr xmlns:wpc="http://schemas.microsoft.com/office/word/2010/wordprocessingCanvas" xmlns:cx="http://schemas.microsoft.com/office/drawing/2014/chartex" xmlns:cx1="http://schemas.microsoft.com/office/drawing/2015/9/8/chartex" xmlns:cx2="http://schemas.microsoft.com/office/drawing/2015/10/21/chartex" xmlns:mc="http://schemas.openxmlformats.org/markup-compatibility/2006" xmlns:o="urn:schemas-microsoft-com:office:office" xmlns:r="http://schemas.openxmlformats.org/officeDocument/2006/relationships" xmlns:m="http://schemas.openxmlformats.org/officeDocument/2006/math" xmlns:v="urn:schemas-microsoft-com:vml" xmlns:wp14="http://schemas.microsoft.com/office/word/2010/wordprocessingDrawing" xmlns:wp="http://schemas.openxmlformats.org/drawingml/2006/wordprocessingDrawing" xmlns:w10="urn:schemas-microsoft-com:office:word" xmlns:w="http://schemas.openxmlformats.org/wordprocessingml/2006/main" xmlns:w14="http://schemas.microsoft.com/office/word/2010/wordml" xmlns:w15="http://schemas.microsoft.com/office/word/2012/wordml" xmlns:w16se="http://schemas.microsoft.com/office/word/2015/wordml/symex" xmlns:wpg="http://schemas.microsoft.com/office/word/2010/wordprocessingGroup" xmlns:wpi="http://schemas.microsoft.com/office/word/2010/wordprocessingInk" xmlns:wne="http://schemas.microsoft.com/office/word/2006/wordml" xmlns:wps="http://schemas.microsoft.com/office/word/2010/wordprocessingShape" mc:Ignorable="w14 w15 w16se wp14">
   <w:sdt>
     <w:sdtPr>
       <w:id w:val="-417794699"/>
@@ -9268,7 +9369,7 @@
           <w:rPr>
             <w:noProof/>
           </w:rPr>
-          <w:t>11</w:t>
+          <w:t>7</w:t>
         </w:r>
         <w:r>
           <w:rPr>
@@ -9288,7 +9389,7 @@
 </file>
 
 <file path=word/footnotes.xml><?xml version="1.0" encoding="utf-8"?>
-<w:footnotes xmlns:wpc="http://schemas.microsoft.com/office/word/2010/wordprocessingCanvas" xmlns:mc="http://schemas.openxmlformats.org/markup-compatibility/2006" xmlns:o="urn:schemas-microsoft-com:office:office" xmlns:r="http://schemas.openxmlformats.org/officeDocument/2006/relationships" xmlns:m="http://schemas.openxmlformats.org/officeDocument/2006/math" xmlns:v="urn:schemas-microsoft-com:vml" xmlns:wp14="http://schemas.microsoft.com/office/word/2010/wordprocessingDrawing" xmlns:wp="http://schemas.openxmlformats.org/drawingml/2006/wordprocessingDrawing" xmlns:w10="urn:schemas-microsoft-com:office:word" xmlns:w="http://schemas.openxmlformats.org/wordprocessingml/2006/main" xmlns:w14="http://schemas.microsoft.com/office/word/2010/wordml" xmlns:w15="http://schemas.microsoft.com/office/word/2012/wordml" xmlns:wpg="http://schemas.microsoft.com/office/word/2010/wordprocessingGroup" xmlns:wpi="http://schemas.microsoft.com/office/word/2010/wordprocessingInk" xmlns:wne="http://schemas.microsoft.com/office/word/2006/wordml" xmlns:wps="http://schemas.microsoft.com/office/word/2010/wordprocessingShape" mc:Ignorable="w14 w15 wp14">
+<w:footnotes xmlns:wpc="http://schemas.microsoft.com/office/word/2010/wordprocessingCanvas" xmlns:cx="http://schemas.microsoft.com/office/drawing/2014/chartex" xmlns:cx1="http://schemas.microsoft.com/office/drawing/2015/9/8/chartex" xmlns:cx2="http://schemas.microsoft.com/office/drawing/2015/10/21/chartex" xmlns:mc="http://schemas.openxmlformats.org/markup-compatibility/2006" xmlns:o="urn:schemas-microsoft-com:office:office" xmlns:r="http://schemas.openxmlformats.org/officeDocument/2006/relationships" xmlns:m="http://schemas.openxmlformats.org/officeDocument/2006/math" xmlns:v="urn:schemas-microsoft-com:vml" xmlns:wp14="http://schemas.microsoft.com/office/word/2010/wordprocessingDrawing" xmlns:wp="http://schemas.openxmlformats.org/drawingml/2006/wordprocessingDrawing" xmlns:w10="urn:schemas-microsoft-com:office:word" xmlns:w="http://schemas.openxmlformats.org/wordprocessingml/2006/main" xmlns:w14="http://schemas.microsoft.com/office/word/2010/wordml" xmlns:w15="http://schemas.microsoft.com/office/word/2012/wordml" xmlns:w16se="http://schemas.microsoft.com/office/word/2015/wordml/symex" xmlns:wpg="http://schemas.microsoft.com/office/word/2010/wordprocessingGroup" xmlns:wpi="http://schemas.microsoft.com/office/word/2010/wordprocessingInk" xmlns:wne="http://schemas.microsoft.com/office/word/2006/wordml" xmlns:wps="http://schemas.microsoft.com/office/word/2010/wordprocessingShape" mc:Ignorable="w14 w15 w16se wp14">
   <w:footnote w:type="separator" w:id="-1">
     <w:p>
       <w:pPr>
@@ -9313,7 +9414,7 @@
 </file>
 
 <file path=word/numbering.xml><?xml version="1.0" encoding="utf-8"?>
-<w:numbering xmlns:wpc="http://schemas.microsoft.com/office/word/2010/wordprocessingCanvas" xmlns:mc="http://schemas.openxmlformats.org/markup-compatibility/2006" xmlns:o="urn:schemas-microsoft-com:office:office" xmlns:r="http://schemas.openxmlformats.org/officeDocument/2006/relationships" xmlns:m="http://schemas.openxmlformats.org/officeDocument/2006/math" xmlns:v="urn:schemas-microsoft-com:vml" xmlns:wp14="http://schemas.microsoft.com/office/word/2010/wordprocessingDrawing" xmlns:wp="http://schemas.openxmlformats.org/drawingml/2006/wordprocessingDrawing" xmlns:w10="urn:schemas-microsoft-com:office:word" xmlns:w="http://schemas.openxmlformats.org/wordprocessingml/2006/main" xmlns:w14="http://schemas.microsoft.com/office/word/2010/wordml" xmlns:w15="http://schemas.microsoft.com/office/word/2012/wordml" xmlns:wpg="http://schemas.microsoft.com/office/word/2010/wordprocessingGroup" xmlns:wpi="http://schemas.microsoft.com/office/word/2010/wordprocessingInk" xmlns:wne="http://schemas.microsoft.com/office/word/2006/wordml" xmlns:wps="http://schemas.microsoft.com/office/word/2010/wordprocessingShape" mc:Ignorable="w14 w15 wp14">
+<w:numbering xmlns:wpc="http://schemas.microsoft.com/office/word/2010/wordprocessingCanvas" xmlns:cx="http://schemas.microsoft.com/office/drawing/2014/chartex" xmlns:cx1="http://schemas.microsoft.com/office/drawing/2015/9/8/chartex" xmlns:cx2="http://schemas.microsoft.com/office/drawing/2015/10/21/chartex" xmlns:mc="http://schemas.openxmlformats.org/markup-compatibility/2006" xmlns:o="urn:schemas-microsoft-com:office:office" xmlns:r="http://schemas.openxmlformats.org/officeDocument/2006/relationships" xmlns:m="http://schemas.openxmlformats.org/officeDocument/2006/math" xmlns:v="urn:schemas-microsoft-com:vml" xmlns:wp14="http://schemas.microsoft.com/office/word/2010/wordprocessingDrawing" xmlns:wp="http://schemas.openxmlformats.org/drawingml/2006/wordprocessingDrawing" xmlns:w10="urn:schemas-microsoft-com:office:word" xmlns:w="http://schemas.openxmlformats.org/wordprocessingml/2006/main" xmlns:w14="http://schemas.microsoft.com/office/word/2010/wordml" xmlns:w15="http://schemas.microsoft.com/office/word/2012/wordml" xmlns:w16se="http://schemas.microsoft.com/office/word/2015/wordml/symex" xmlns:wpg="http://schemas.microsoft.com/office/word/2010/wordprocessingGroup" xmlns:wpi="http://schemas.microsoft.com/office/word/2010/wordprocessingInk" xmlns:wne="http://schemas.microsoft.com/office/word/2006/wordml" xmlns:wps="http://schemas.microsoft.com/office/word/2010/wordprocessingShape" mc:Ignorable="w14 w15 w16se wp14">
   <w:abstractNum w:abstractNumId="0" w15:restartNumberingAfterBreak="0">
     <w:nsid w:val="0EAC0557"/>
     <w:multiLevelType w:val="hybridMultilevel"/>
@@ -9980,7 +10081,7 @@
 </file>
 
 <file path=word/styles.xml><?xml version="1.0" encoding="utf-8"?>
-<w:styles xmlns:mc="http://schemas.openxmlformats.org/markup-compatibility/2006" xmlns:r="http://schemas.openxmlformats.org/officeDocument/2006/relationships" xmlns:w="http://schemas.openxmlformats.org/wordprocessingml/2006/main" xmlns:w14="http://schemas.microsoft.com/office/word/2010/wordml" xmlns:w15="http://schemas.microsoft.com/office/word/2012/wordml" mc:Ignorable="w14 w15">
+<w:styles xmlns:mc="http://schemas.openxmlformats.org/markup-compatibility/2006" xmlns:r="http://schemas.openxmlformats.org/officeDocument/2006/relationships" xmlns:w="http://schemas.openxmlformats.org/wordprocessingml/2006/main" xmlns:w14="http://schemas.microsoft.com/office/word/2010/wordml" xmlns:w15="http://schemas.microsoft.com/office/word/2012/wordml" xmlns:w16se="http://schemas.microsoft.com/office/word/2015/wordml/symex" mc:Ignorable="w14 w15 w16se">
   <w:docDefaults>
     <w:rPrDefault>
       <w:rPr>
@@ -9996,7 +10097,7 @@
       </w:pPr>
     </w:pPrDefault>
   </w:docDefaults>
-  <w:latentStyles w:defLockedState="0" w:defUIPriority="99" w:defSemiHidden="0" w:defUnhideWhenUsed="0" w:defQFormat="0" w:count="371">
+  <w:latentStyles w:defLockedState="0" w:defUIPriority="99" w:defSemiHidden="0" w:defUnhideWhenUsed="0" w:defQFormat="0" w:count="372">
     <w:lsdException w:name="Normal" w:uiPriority="0" w:qFormat="1"/>
     <w:lsdException w:name="heading 1" w:uiPriority="9" w:qFormat="1"/>
     <w:lsdException w:name="heading 2" w:semiHidden="1" w:uiPriority="9" w:unhideWhenUsed="1" w:qFormat="1"/>
@@ -10102,7 +10203,6 @@
     <w:lsdException w:name="HTML Sample" w:semiHidden="1" w:unhideWhenUsed="1"/>
     <w:lsdException w:name="HTML Typewriter" w:semiHidden="1" w:unhideWhenUsed="1"/>
     <w:lsdException w:name="HTML Variable" w:semiHidden="1" w:unhideWhenUsed="1"/>
-    <w:lsdException w:name="Normal Table" w:semiHidden="1" w:unhideWhenUsed="1"/>
     <w:lsdException w:name="annotation subject" w:semiHidden="1" w:unhideWhenUsed="1"/>
     <w:lsdException w:name="No List" w:semiHidden="1" w:unhideWhenUsed="1"/>
     <w:lsdException w:name="Outline List 1" w:semiHidden="1" w:unhideWhenUsed="1"/>
@@ -10149,10 +10249,8 @@
     <w:lsdException w:name="Table Subtle 2" w:semiHidden="1" w:unhideWhenUsed="1"/>
     <w:lsdException w:name="Table Web 1" w:semiHidden="1" w:unhideWhenUsed="1"/>
     <w:lsdException w:name="Table Web 2" w:semiHidden="1" w:unhideWhenUsed="1"/>
-    <w:lsdException w:name="Table Web 3" w:semiHidden="1" w:unhideWhenUsed="1"/>
     <w:lsdException w:name="Balloon Text" w:semiHidden="1" w:unhideWhenUsed="1"/>
     <w:lsdException w:name="Table Grid" w:uiPriority="39"/>
-    <w:lsdException w:name="Table Theme" w:semiHidden="1" w:unhideWhenUsed="1"/>
     <w:lsdException w:name="Placeholder Text" w:semiHidden="1"/>
     <w:lsdException w:name="No Spacing" w:uiPriority="1" w:qFormat="1"/>
     <w:lsdException w:name="Light Shading" w:uiPriority="60"/>
@@ -10368,6 +10466,7 @@
     <w:lsdException w:name="List Table 5 Dark Accent 6" w:uiPriority="50"/>
     <w:lsdException w:name="List Table 6 Colorful Accent 6" w:uiPriority="51"/>
     <w:lsdException w:name="List Table 7 Colorful Accent 6" w:uiPriority="52"/>
+    <w:lsdException w:name="Mention" w:semiHidden="1" w:unhideWhenUsed="1"/>
   </w:latentStyles>
   <w:style w:type="paragraph" w:default="1" w:styleId="Normal">
     <w:name w:val="Normal"/>
@@ -10420,7 +10519,6 @@
   <w:style w:type="character" w:default="1" w:styleId="DefaultParagraphFont">
     <w:name w:val="Default Paragraph Font"/>
     <w:uiPriority w:val="1"/>
-    <w:semiHidden/>
     <w:unhideWhenUsed/>
   </w:style>
   <w:style w:type="table" w:default="1" w:styleId="TableNormal">
@@ -10808,7 +10906,7 @@
 </file>
 
 <file path=customXml/itemProps1.xml><?xml version="1.0" encoding="utf-8"?>
-<ds:datastoreItem xmlns:ds="http://schemas.openxmlformats.org/officeDocument/2006/customXml" ds:itemID="{CEBB2CF8-AD53-41D8-B81D-9718E785BFE9}">
+<ds:datastoreItem xmlns:ds="http://schemas.openxmlformats.org/officeDocument/2006/customXml" ds:itemID="{D5BC4338-86D3-447C-9EAA-F33D96B1A19C}">
   <ds:schemaRefs>
     <ds:schemaRef ds:uri="http://schemas.openxmlformats.org/officeDocument/2006/bibliography"/>
   </ds:schemaRefs>

</xml_diff>